<commit_message>
finish up the visualization of ec
</commit_message>
<xml_diff>
--- a/write-up.docx
+++ b/write-up.docx
@@ -33,7 +33,15 @@
         <w:t>s</w:t>
       </w:r>
       <w:r>
-        <w:t xml:space="preserve"> of running test_components.m </w:t>
+        <w:t xml:space="preserve"> of running </w:t>
+      </w:r>
+      <w:proofErr w:type="spellStart"/>
+      <w:r>
+        <w:t>test_components.m</w:t>
+      </w:r>
+      <w:proofErr w:type="spellEnd"/>
+      <w:r>
+        <w:t xml:space="preserve"> </w:t>
       </w:r>
       <w:r>
         <w:t>are</w:t>
@@ -296,12 +304,7 @@
     </w:p>
     <w:p>
       <w:r>
-        <w:t>The test accuracy after training for 3000 iterations is 97%</w:t>
-      </w:r>
-      <w:bookmarkStart w:id="0" w:name="_GoBack"/>
-      <w:bookmarkEnd w:id="0"/>
-      <w:r>
-        <w:t>. A screenshot of the test result is shown below.</w:t>
+        <w:t>The test accuracy after training for 3000 iterations is 97%. A screenshot of the test result is shown below.</w:t>
       </w:r>
     </w:p>
     <w:p>
@@ -346,7 +349,2639 @@
         </w:drawing>
       </w:r>
     </w:p>
+    <w:p>
+      <w:pPr>
+        <w:pStyle w:val="3"/>
+      </w:pPr>
+      <w:r>
+        <w:lastRenderedPageBreak/>
+        <w:t>Q 3.2 Test the network</w:t>
+      </w:r>
+    </w:p>
+    <w:p>
+      <w:r>
+        <w:t xml:space="preserve">The confusion matrix </w:t>
+      </w:r>
+      <w:r>
+        <w:t xml:space="preserve">on test data is shown on the image below. </w:t>
+      </w:r>
+      <w:r>
+        <w:t xml:space="preserve">From the confusion matrix we can see that the class 1 and class 7 pair sometimes confuse the model, </w:t>
+      </w:r>
+      <w:proofErr w:type="gramStart"/>
+      <w:r>
+        <w:t>and also</w:t>
+      </w:r>
+      <w:proofErr w:type="gramEnd"/>
+      <w:r>
+        <w:t xml:space="preserve"> class 4 and class 9. </w:t>
+      </w:r>
+      <w:r>
+        <w:t xml:space="preserve">These two pairs are misleading since </w:t>
+      </w:r>
+      <w:r>
+        <w:t xml:space="preserve">if the handwriting is not </w:t>
+      </w:r>
+      <w:r>
+        <w:t>standardized</w:t>
+      </w:r>
+      <w:r>
+        <w:t xml:space="preserve">, </w:t>
+      </w:r>
+      <w:r>
+        <w:t xml:space="preserve">7 sometimes looks alike </w:t>
+      </w:r>
+      <w:r>
+        <w:t>1 and</w:t>
+      </w:r>
+      <w:r>
+        <w:t xml:space="preserve"> 4 sometimes looks alike 9. </w:t>
+      </w:r>
+      <w:r>
+        <w:t xml:space="preserve">Even so, </w:t>
+      </w:r>
+      <w:r>
+        <w:t>the chance that the model is getting confused by these cases is still low since there are only one or two cases that these digits being misclassified.</w:t>
+      </w:r>
+    </w:p>
+    <w:p>
+      <w:r>
+        <w:rPr>
+          <w:noProof/>
+        </w:rPr>
+        <w:drawing>
+          <wp:inline distT="0" distB="0" distL="0" distR="0" wp14:anchorId="2F3FCCB2" wp14:editId="3D9CA474">
+            <wp:extent cx="3762900" cy="2581635"/>
+            <wp:effectExtent l="0" t="0" r="9525" b="9525"/>
+            <wp:docPr id="6" name="图片 6"/>
+            <wp:cNvGraphicFramePr>
+              <a:graphicFrameLocks xmlns:a="http://schemas.openxmlformats.org/drawingml/2006/main" noChangeAspect="1"/>
+            </wp:cNvGraphicFramePr>
+            <a:graphic xmlns:a="http://schemas.openxmlformats.org/drawingml/2006/main">
+              <a:graphicData uri="http://schemas.openxmlformats.org/drawingml/2006/picture">
+                <pic:pic xmlns:pic="http://schemas.openxmlformats.org/drawingml/2006/picture">
+                  <pic:nvPicPr>
+                    <pic:cNvPr id="1" name=""/>
+                    <pic:cNvPicPr/>
+                  </pic:nvPicPr>
+                  <pic:blipFill>
+                    <a:blip r:embed="rId9"/>
+                    <a:stretch>
+                      <a:fillRect/>
+                    </a:stretch>
+                  </pic:blipFill>
+                  <pic:spPr>
+                    <a:xfrm>
+                      <a:off x="0" y="0"/>
+                      <a:ext cx="3762900" cy="2581635"/>
+                    </a:xfrm>
+                    <a:prstGeom prst="rect">
+                      <a:avLst/>
+                    </a:prstGeom>
+                  </pic:spPr>
+                </pic:pic>
+              </a:graphicData>
+            </a:graphic>
+          </wp:inline>
+        </w:drawing>
+      </w:r>
+    </w:p>
+    <w:p>
+      <w:pPr>
+        <w:pStyle w:val="3"/>
+      </w:pPr>
+      <w:r>
+        <w:t>Q 3.3 Real-world testing</w:t>
+      </w:r>
+    </w:p>
+    <w:p>
+      <w:r>
+        <w:t xml:space="preserve">I wrote and scanned ten digits and put them through the model. The results are shown </w:t>
+      </w:r>
+      <w:r>
+        <w:t xml:space="preserve">on the chart </w:t>
+      </w:r>
+      <w:r>
+        <w:t xml:space="preserve">below. </w:t>
+      </w:r>
+      <w:r>
+        <w:t>Nine</w:t>
+      </w:r>
+      <w:r>
+        <w:t xml:space="preserve"> </w:t>
+      </w:r>
+      <w:r>
+        <w:t>of them</w:t>
+      </w:r>
+      <w:r>
+        <w:t xml:space="preserve"> are successfully recognized except </w:t>
+      </w:r>
+      <w:r>
+        <w:t>for</w:t>
+      </w:r>
+      <w:r>
+        <w:t xml:space="preserve"> digit 9 which has around 80% probability to be digit 4. It is also interesting that among the correctly classified digits, all of them are recognized with at least 95% probability, except </w:t>
+      </w:r>
+      <w:r>
+        <w:t>for</w:t>
+      </w:r>
+      <w:r>
+        <w:t xml:space="preserve"> digit 4 which has 11% probability to be digit 9. This experiment also </w:t>
+      </w:r>
+      <w:r>
+        <w:rPr>
+          <w:rFonts w:hint="eastAsia"/>
+        </w:rPr>
+        <w:t>proved</w:t>
+      </w:r>
+      <w:r>
+        <w:t xml:space="preserve"> our conclusion at Q3.2 that digit 4 and 9 are more likely to be confused</w:t>
+      </w:r>
+      <w:r>
+        <w:t xml:space="preserve"> </w:t>
+      </w:r>
+      <w:r>
+        <w:t xml:space="preserve">as is shown on the </w:t>
+      </w:r>
+      <w:r>
+        <w:t>confusion matrix</w:t>
+      </w:r>
+      <w:r>
+        <w:t>.</w:t>
+      </w:r>
+    </w:p>
+    <w:tbl>
+      <w:tblPr>
+        <w:tblStyle w:val="a3"/>
+        <w:tblW w:w="0" w:type="auto"/>
+        <w:tblLook w:val="04A0" w:firstRow="1" w:lastRow="0" w:firstColumn="1" w:lastColumn="0" w:noHBand="0" w:noVBand="1"/>
+      </w:tblPr>
+      <w:tblGrid>
+        <w:gridCol w:w="1870"/>
+        <w:gridCol w:w="1870"/>
+        <w:gridCol w:w="1870"/>
+        <w:gridCol w:w="1870"/>
+        <w:gridCol w:w="1870"/>
+      </w:tblGrid>
+      <w:tr>
+        <w:tc>
+          <w:tcPr>
+            <w:tcW w:w="1870" w:type="dxa"/>
+            <w:vAlign w:val="center"/>
+          </w:tcPr>
+          <w:p>
+            <w:pPr>
+              <w:jc w:val="center"/>
+            </w:pPr>
+            <w:r>
+              <w:rPr>
+                <w:noProof/>
+              </w:rPr>
+              <w:drawing>
+                <wp:inline distT="0" distB="0" distL="0" distR="0" wp14:anchorId="5FD2681E" wp14:editId="6634606F">
+                  <wp:extent cx="313690" cy="286385"/>
+                  <wp:effectExtent l="0" t="0" r="0" b="0"/>
+                  <wp:docPr id="10" name="图片 10"/>
+                  <wp:cNvGraphicFramePr>
+                    <a:graphicFrameLocks xmlns:a="http://schemas.openxmlformats.org/drawingml/2006/main" noChangeAspect="1"/>
+                  </wp:cNvGraphicFramePr>
+                  <a:graphic xmlns:a="http://schemas.openxmlformats.org/drawingml/2006/main">
+                    <a:graphicData uri="http://schemas.openxmlformats.org/drawingml/2006/picture">
+                      <pic:pic xmlns:pic="http://schemas.openxmlformats.org/drawingml/2006/picture">
+                        <pic:nvPicPr>
+                          <pic:cNvPr id="0" name="Picture 1"/>
+                          <pic:cNvPicPr>
+                            <a:picLocks noChangeAspect="1" noChangeArrowheads="1"/>
+                          </pic:cNvPicPr>
+                        </pic:nvPicPr>
+                        <pic:blipFill>
+                          <a:blip r:embed="rId10">
+                            <a:extLst>
+                              <a:ext uri="{28A0092B-C50C-407E-A947-70E740481C1C}">
+                                <a14:useLocalDpi xmlns:a14="http://schemas.microsoft.com/office/drawing/2010/main" val="0"/>
+                              </a:ext>
+                            </a:extLst>
+                          </a:blip>
+                          <a:srcRect/>
+                          <a:stretch>
+                            <a:fillRect/>
+                          </a:stretch>
+                        </pic:blipFill>
+                        <pic:spPr bwMode="auto">
+                          <a:xfrm>
+                            <a:off x="0" y="0"/>
+                            <a:ext cx="313690" cy="286385"/>
+                          </a:xfrm>
+                          <a:prstGeom prst="rect">
+                            <a:avLst/>
+                          </a:prstGeom>
+                          <a:noFill/>
+                          <a:ln>
+                            <a:noFill/>
+                          </a:ln>
+                        </pic:spPr>
+                      </pic:pic>
+                    </a:graphicData>
+                  </a:graphic>
+                </wp:inline>
+              </w:drawing>
+            </w:r>
+          </w:p>
+        </w:tc>
+        <w:tc>
+          <w:tcPr>
+            <w:tcW w:w="1870" w:type="dxa"/>
+            <w:vAlign w:val="center"/>
+          </w:tcPr>
+          <w:p>
+            <w:pPr>
+              <w:jc w:val="center"/>
+            </w:pPr>
+            <w:r>
+              <w:rPr>
+                <w:noProof/>
+              </w:rPr>
+              <w:drawing>
+                <wp:inline distT="0" distB="0" distL="0" distR="0" wp14:anchorId="1666D78F" wp14:editId="03A65489">
+                  <wp:extent cx="334645" cy="361950"/>
+                  <wp:effectExtent l="0" t="0" r="8255" b="0"/>
+                  <wp:docPr id="12" name="图片 12"/>
+                  <wp:cNvGraphicFramePr>
+                    <a:graphicFrameLocks xmlns:a="http://schemas.openxmlformats.org/drawingml/2006/main" noChangeAspect="1"/>
+                  </wp:cNvGraphicFramePr>
+                  <a:graphic xmlns:a="http://schemas.openxmlformats.org/drawingml/2006/main">
+                    <a:graphicData uri="http://schemas.openxmlformats.org/drawingml/2006/picture">
+                      <pic:pic xmlns:pic="http://schemas.openxmlformats.org/drawingml/2006/picture">
+                        <pic:nvPicPr>
+                          <pic:cNvPr id="0" name="Picture 3"/>
+                          <pic:cNvPicPr>
+                            <a:picLocks noChangeAspect="1" noChangeArrowheads="1"/>
+                          </pic:cNvPicPr>
+                        </pic:nvPicPr>
+                        <pic:blipFill>
+                          <a:blip r:embed="rId11">
+                            <a:extLst>
+                              <a:ext uri="{28A0092B-C50C-407E-A947-70E740481C1C}">
+                                <a14:useLocalDpi xmlns:a14="http://schemas.microsoft.com/office/drawing/2010/main" val="0"/>
+                              </a:ext>
+                            </a:extLst>
+                          </a:blip>
+                          <a:srcRect/>
+                          <a:stretch>
+                            <a:fillRect/>
+                          </a:stretch>
+                        </pic:blipFill>
+                        <pic:spPr bwMode="auto">
+                          <a:xfrm>
+                            <a:off x="0" y="0"/>
+                            <a:ext cx="334645" cy="361950"/>
+                          </a:xfrm>
+                          <a:prstGeom prst="rect">
+                            <a:avLst/>
+                          </a:prstGeom>
+                          <a:noFill/>
+                          <a:ln>
+                            <a:noFill/>
+                          </a:ln>
+                        </pic:spPr>
+                      </pic:pic>
+                    </a:graphicData>
+                  </a:graphic>
+                </wp:inline>
+              </w:drawing>
+            </w:r>
+          </w:p>
+        </w:tc>
+        <w:tc>
+          <w:tcPr>
+            <w:tcW w:w="1870" w:type="dxa"/>
+            <w:vAlign w:val="center"/>
+          </w:tcPr>
+          <w:p>
+            <w:pPr>
+              <w:jc w:val="center"/>
+            </w:pPr>
+            <w:r>
+              <w:rPr>
+                <w:noProof/>
+              </w:rPr>
+              <w:drawing>
+                <wp:inline distT="0" distB="0" distL="0" distR="0" wp14:anchorId="011EB4F5" wp14:editId="79CFF3AB">
+                  <wp:extent cx="368300" cy="368300"/>
+                  <wp:effectExtent l="0" t="0" r="0" b="0"/>
+                  <wp:docPr id="13" name="图片 13"/>
+                  <wp:cNvGraphicFramePr>
+                    <a:graphicFrameLocks xmlns:a="http://schemas.openxmlformats.org/drawingml/2006/main" noChangeAspect="1"/>
+                  </wp:cNvGraphicFramePr>
+                  <a:graphic xmlns:a="http://schemas.openxmlformats.org/drawingml/2006/main">
+                    <a:graphicData uri="http://schemas.openxmlformats.org/drawingml/2006/picture">
+                      <pic:pic xmlns:pic="http://schemas.openxmlformats.org/drawingml/2006/picture">
+                        <pic:nvPicPr>
+                          <pic:cNvPr id="0" name="Picture 4"/>
+                          <pic:cNvPicPr>
+                            <a:picLocks noChangeAspect="1" noChangeArrowheads="1"/>
+                          </pic:cNvPicPr>
+                        </pic:nvPicPr>
+                        <pic:blipFill>
+                          <a:blip r:embed="rId12">
+                            <a:extLst>
+                              <a:ext uri="{28A0092B-C50C-407E-A947-70E740481C1C}">
+                                <a14:useLocalDpi xmlns:a14="http://schemas.microsoft.com/office/drawing/2010/main" val="0"/>
+                              </a:ext>
+                            </a:extLst>
+                          </a:blip>
+                          <a:srcRect/>
+                          <a:stretch>
+                            <a:fillRect/>
+                          </a:stretch>
+                        </pic:blipFill>
+                        <pic:spPr bwMode="auto">
+                          <a:xfrm>
+                            <a:off x="0" y="0"/>
+                            <a:ext cx="368300" cy="368300"/>
+                          </a:xfrm>
+                          <a:prstGeom prst="rect">
+                            <a:avLst/>
+                          </a:prstGeom>
+                          <a:noFill/>
+                          <a:ln>
+                            <a:noFill/>
+                          </a:ln>
+                        </pic:spPr>
+                      </pic:pic>
+                    </a:graphicData>
+                  </a:graphic>
+                </wp:inline>
+              </w:drawing>
+            </w:r>
+          </w:p>
+        </w:tc>
+        <w:tc>
+          <w:tcPr>
+            <w:tcW w:w="1870" w:type="dxa"/>
+            <w:vAlign w:val="center"/>
+          </w:tcPr>
+          <w:p>
+            <w:pPr>
+              <w:jc w:val="center"/>
+            </w:pPr>
+            <w:r>
+              <w:rPr>
+                <w:noProof/>
+              </w:rPr>
+              <w:drawing>
+                <wp:inline distT="0" distB="0" distL="0" distR="0" wp14:anchorId="5A326198" wp14:editId="664FE3B2">
+                  <wp:extent cx="354965" cy="382270"/>
+                  <wp:effectExtent l="0" t="0" r="6985" b="0"/>
+                  <wp:docPr id="14" name="图片 14"/>
+                  <wp:cNvGraphicFramePr>
+                    <a:graphicFrameLocks xmlns:a="http://schemas.openxmlformats.org/drawingml/2006/main" noChangeAspect="1"/>
+                  </wp:cNvGraphicFramePr>
+                  <a:graphic xmlns:a="http://schemas.openxmlformats.org/drawingml/2006/main">
+                    <a:graphicData uri="http://schemas.openxmlformats.org/drawingml/2006/picture">
+                      <pic:pic xmlns:pic="http://schemas.openxmlformats.org/drawingml/2006/picture">
+                        <pic:nvPicPr>
+                          <pic:cNvPr id="0" name="Picture 5"/>
+                          <pic:cNvPicPr>
+                            <a:picLocks noChangeAspect="1" noChangeArrowheads="1"/>
+                          </pic:cNvPicPr>
+                        </pic:nvPicPr>
+                        <pic:blipFill>
+                          <a:blip r:embed="rId13">
+                            <a:extLst>
+                              <a:ext uri="{28A0092B-C50C-407E-A947-70E740481C1C}">
+                                <a14:useLocalDpi xmlns:a14="http://schemas.microsoft.com/office/drawing/2010/main" val="0"/>
+                              </a:ext>
+                            </a:extLst>
+                          </a:blip>
+                          <a:srcRect/>
+                          <a:stretch>
+                            <a:fillRect/>
+                          </a:stretch>
+                        </pic:blipFill>
+                        <pic:spPr bwMode="auto">
+                          <a:xfrm>
+                            <a:off x="0" y="0"/>
+                            <a:ext cx="354965" cy="382270"/>
+                          </a:xfrm>
+                          <a:prstGeom prst="rect">
+                            <a:avLst/>
+                          </a:prstGeom>
+                          <a:noFill/>
+                          <a:ln>
+                            <a:noFill/>
+                          </a:ln>
+                        </pic:spPr>
+                      </pic:pic>
+                    </a:graphicData>
+                  </a:graphic>
+                </wp:inline>
+              </w:drawing>
+            </w:r>
+          </w:p>
+        </w:tc>
+        <w:tc>
+          <w:tcPr>
+            <w:tcW w:w="1870" w:type="dxa"/>
+            <w:vAlign w:val="center"/>
+          </w:tcPr>
+          <w:p>
+            <w:pPr>
+              <w:jc w:val="center"/>
+            </w:pPr>
+            <w:r>
+              <w:rPr>
+                <w:noProof/>
+              </w:rPr>
+              <w:drawing>
+                <wp:inline distT="0" distB="0" distL="0" distR="0" wp14:anchorId="7C34D47F" wp14:editId="56D83933">
+                  <wp:extent cx="340995" cy="334645"/>
+                  <wp:effectExtent l="0" t="0" r="1905" b="8255"/>
+                  <wp:docPr id="15" name="图片 15"/>
+                  <wp:cNvGraphicFramePr>
+                    <a:graphicFrameLocks xmlns:a="http://schemas.openxmlformats.org/drawingml/2006/main" noChangeAspect="1"/>
+                  </wp:cNvGraphicFramePr>
+                  <a:graphic xmlns:a="http://schemas.openxmlformats.org/drawingml/2006/main">
+                    <a:graphicData uri="http://schemas.openxmlformats.org/drawingml/2006/picture">
+                      <pic:pic xmlns:pic="http://schemas.openxmlformats.org/drawingml/2006/picture">
+                        <pic:nvPicPr>
+                          <pic:cNvPr id="0" name="Picture 6"/>
+                          <pic:cNvPicPr>
+                            <a:picLocks noChangeAspect="1" noChangeArrowheads="1"/>
+                          </pic:cNvPicPr>
+                        </pic:nvPicPr>
+                        <pic:blipFill>
+                          <a:blip r:embed="rId14">
+                            <a:extLst>
+                              <a:ext uri="{28A0092B-C50C-407E-A947-70E740481C1C}">
+                                <a14:useLocalDpi xmlns:a14="http://schemas.microsoft.com/office/drawing/2010/main" val="0"/>
+                              </a:ext>
+                            </a:extLst>
+                          </a:blip>
+                          <a:srcRect/>
+                          <a:stretch>
+                            <a:fillRect/>
+                          </a:stretch>
+                        </pic:blipFill>
+                        <pic:spPr bwMode="auto">
+                          <a:xfrm>
+                            <a:off x="0" y="0"/>
+                            <a:ext cx="340995" cy="334645"/>
+                          </a:xfrm>
+                          <a:prstGeom prst="rect">
+                            <a:avLst/>
+                          </a:prstGeom>
+                          <a:noFill/>
+                          <a:ln>
+                            <a:noFill/>
+                          </a:ln>
+                        </pic:spPr>
+                      </pic:pic>
+                    </a:graphicData>
+                  </a:graphic>
+                </wp:inline>
+              </w:drawing>
+            </w:r>
+          </w:p>
+        </w:tc>
+      </w:tr>
+      <w:tr>
+        <w:tc>
+          <w:tcPr>
+            <w:tcW w:w="1870" w:type="dxa"/>
+            <w:vAlign w:val="center"/>
+          </w:tcPr>
+          <w:p>
+            <w:pPr>
+              <w:jc w:val="center"/>
+            </w:pPr>
+            <w:r>
+              <w:rPr>
+                <w:noProof/>
+              </w:rPr>
+              <w:drawing>
+                <wp:inline distT="0" distB="0" distL="0" distR="0" wp14:anchorId="41D7CDB1" wp14:editId="0EFAE043">
+                  <wp:extent cx="752580" cy="2276793"/>
+                  <wp:effectExtent l="0" t="0" r="9525" b="9525"/>
+                  <wp:docPr id="31" name="图片 31"/>
+                  <wp:cNvGraphicFramePr>
+                    <a:graphicFrameLocks xmlns:a="http://schemas.openxmlformats.org/drawingml/2006/main" noChangeAspect="1"/>
+                  </wp:cNvGraphicFramePr>
+                  <a:graphic xmlns:a="http://schemas.openxmlformats.org/drawingml/2006/main">
+                    <a:graphicData uri="http://schemas.openxmlformats.org/drawingml/2006/picture">
+                      <pic:pic xmlns:pic="http://schemas.openxmlformats.org/drawingml/2006/picture">
+                        <pic:nvPicPr>
+                          <pic:cNvPr id="1" name=""/>
+                          <pic:cNvPicPr/>
+                        </pic:nvPicPr>
+                        <pic:blipFill>
+                          <a:blip r:embed="rId15"/>
+                          <a:stretch>
+                            <a:fillRect/>
+                          </a:stretch>
+                        </pic:blipFill>
+                        <pic:spPr>
+                          <a:xfrm>
+                            <a:off x="0" y="0"/>
+                            <a:ext cx="752580" cy="2276793"/>
+                          </a:xfrm>
+                          <a:prstGeom prst="rect">
+                            <a:avLst/>
+                          </a:prstGeom>
+                        </pic:spPr>
+                      </pic:pic>
+                    </a:graphicData>
+                  </a:graphic>
+                </wp:inline>
+              </w:drawing>
+            </w:r>
+          </w:p>
+        </w:tc>
+        <w:tc>
+          <w:tcPr>
+            <w:tcW w:w="1870" w:type="dxa"/>
+            <w:vAlign w:val="center"/>
+          </w:tcPr>
+          <w:p>
+            <w:pPr>
+              <w:jc w:val="center"/>
+            </w:pPr>
+            <w:r>
+              <w:rPr>
+                <w:noProof/>
+              </w:rPr>
+              <w:drawing>
+                <wp:inline distT="0" distB="0" distL="0" distR="0" wp14:anchorId="6EEE226E" wp14:editId="40ABB6B2">
+                  <wp:extent cx="647790" cy="2248214"/>
+                  <wp:effectExtent l="0" t="0" r="0" b="0"/>
+                  <wp:docPr id="32" name="图片 32"/>
+                  <wp:cNvGraphicFramePr>
+                    <a:graphicFrameLocks xmlns:a="http://schemas.openxmlformats.org/drawingml/2006/main" noChangeAspect="1"/>
+                  </wp:cNvGraphicFramePr>
+                  <a:graphic xmlns:a="http://schemas.openxmlformats.org/drawingml/2006/main">
+                    <a:graphicData uri="http://schemas.openxmlformats.org/drawingml/2006/picture">
+                      <pic:pic xmlns:pic="http://schemas.openxmlformats.org/drawingml/2006/picture">
+                        <pic:nvPicPr>
+                          <pic:cNvPr id="1" name=""/>
+                          <pic:cNvPicPr/>
+                        </pic:nvPicPr>
+                        <pic:blipFill>
+                          <a:blip r:embed="rId16"/>
+                          <a:stretch>
+                            <a:fillRect/>
+                          </a:stretch>
+                        </pic:blipFill>
+                        <pic:spPr>
+                          <a:xfrm>
+                            <a:off x="0" y="0"/>
+                            <a:ext cx="647790" cy="2248214"/>
+                          </a:xfrm>
+                          <a:prstGeom prst="rect">
+                            <a:avLst/>
+                          </a:prstGeom>
+                        </pic:spPr>
+                      </pic:pic>
+                    </a:graphicData>
+                  </a:graphic>
+                </wp:inline>
+              </w:drawing>
+            </w:r>
+          </w:p>
+        </w:tc>
+        <w:tc>
+          <w:tcPr>
+            <w:tcW w:w="1870" w:type="dxa"/>
+            <w:vAlign w:val="center"/>
+          </w:tcPr>
+          <w:p>
+            <w:pPr>
+              <w:jc w:val="center"/>
+            </w:pPr>
+            <w:r>
+              <w:rPr>
+                <w:noProof/>
+              </w:rPr>
+              <w:drawing>
+                <wp:inline distT="0" distB="0" distL="0" distR="0" wp14:anchorId="6256F890" wp14:editId="3D8A9583">
+                  <wp:extent cx="685896" cy="2210108"/>
+                  <wp:effectExtent l="0" t="0" r="0" b="0"/>
+                  <wp:docPr id="33" name="图片 33"/>
+                  <wp:cNvGraphicFramePr>
+                    <a:graphicFrameLocks xmlns:a="http://schemas.openxmlformats.org/drawingml/2006/main" noChangeAspect="1"/>
+                  </wp:cNvGraphicFramePr>
+                  <a:graphic xmlns:a="http://schemas.openxmlformats.org/drawingml/2006/main">
+                    <a:graphicData uri="http://schemas.openxmlformats.org/drawingml/2006/picture">
+                      <pic:pic xmlns:pic="http://schemas.openxmlformats.org/drawingml/2006/picture">
+                        <pic:nvPicPr>
+                          <pic:cNvPr id="1" name=""/>
+                          <pic:cNvPicPr/>
+                        </pic:nvPicPr>
+                        <pic:blipFill>
+                          <a:blip r:embed="rId17"/>
+                          <a:stretch>
+                            <a:fillRect/>
+                          </a:stretch>
+                        </pic:blipFill>
+                        <pic:spPr>
+                          <a:xfrm>
+                            <a:off x="0" y="0"/>
+                            <a:ext cx="685896" cy="2210108"/>
+                          </a:xfrm>
+                          <a:prstGeom prst="rect">
+                            <a:avLst/>
+                          </a:prstGeom>
+                        </pic:spPr>
+                      </pic:pic>
+                    </a:graphicData>
+                  </a:graphic>
+                </wp:inline>
+              </w:drawing>
+            </w:r>
+          </w:p>
+        </w:tc>
+        <w:tc>
+          <w:tcPr>
+            <w:tcW w:w="1870" w:type="dxa"/>
+            <w:vAlign w:val="center"/>
+          </w:tcPr>
+          <w:p>
+            <w:pPr>
+              <w:jc w:val="center"/>
+            </w:pPr>
+            <w:r>
+              <w:rPr>
+                <w:noProof/>
+              </w:rPr>
+              <w:drawing>
+                <wp:inline distT="0" distB="0" distL="0" distR="0" wp14:anchorId="624D0F81" wp14:editId="4158BB2E">
+                  <wp:extent cx="666843" cy="2248214"/>
+                  <wp:effectExtent l="0" t="0" r="0" b="0"/>
+                  <wp:docPr id="34" name="图片 34"/>
+                  <wp:cNvGraphicFramePr>
+                    <a:graphicFrameLocks xmlns:a="http://schemas.openxmlformats.org/drawingml/2006/main" noChangeAspect="1"/>
+                  </wp:cNvGraphicFramePr>
+                  <a:graphic xmlns:a="http://schemas.openxmlformats.org/drawingml/2006/main">
+                    <a:graphicData uri="http://schemas.openxmlformats.org/drawingml/2006/picture">
+                      <pic:pic xmlns:pic="http://schemas.openxmlformats.org/drawingml/2006/picture">
+                        <pic:nvPicPr>
+                          <pic:cNvPr id="1" name=""/>
+                          <pic:cNvPicPr/>
+                        </pic:nvPicPr>
+                        <pic:blipFill>
+                          <a:blip r:embed="rId18"/>
+                          <a:stretch>
+                            <a:fillRect/>
+                          </a:stretch>
+                        </pic:blipFill>
+                        <pic:spPr>
+                          <a:xfrm>
+                            <a:off x="0" y="0"/>
+                            <a:ext cx="666843" cy="2248214"/>
+                          </a:xfrm>
+                          <a:prstGeom prst="rect">
+                            <a:avLst/>
+                          </a:prstGeom>
+                        </pic:spPr>
+                      </pic:pic>
+                    </a:graphicData>
+                  </a:graphic>
+                </wp:inline>
+              </w:drawing>
+            </w:r>
+          </w:p>
+        </w:tc>
+        <w:tc>
+          <w:tcPr>
+            <w:tcW w:w="1870" w:type="dxa"/>
+            <w:vAlign w:val="center"/>
+          </w:tcPr>
+          <w:p>
+            <w:pPr>
+              <w:jc w:val="center"/>
+            </w:pPr>
+            <w:r>
+              <w:rPr>
+                <w:noProof/>
+              </w:rPr>
+              <w:drawing>
+                <wp:inline distT="0" distB="0" distL="0" distR="0" wp14:anchorId="2AB37273" wp14:editId="413A5C8D">
+                  <wp:extent cx="695422" cy="2257740"/>
+                  <wp:effectExtent l="0" t="0" r="9525" b="9525"/>
+                  <wp:docPr id="35" name="图片 35"/>
+                  <wp:cNvGraphicFramePr>
+                    <a:graphicFrameLocks xmlns:a="http://schemas.openxmlformats.org/drawingml/2006/main" noChangeAspect="1"/>
+                  </wp:cNvGraphicFramePr>
+                  <a:graphic xmlns:a="http://schemas.openxmlformats.org/drawingml/2006/main">
+                    <a:graphicData uri="http://schemas.openxmlformats.org/drawingml/2006/picture">
+                      <pic:pic xmlns:pic="http://schemas.openxmlformats.org/drawingml/2006/picture">
+                        <pic:nvPicPr>
+                          <pic:cNvPr id="1" name=""/>
+                          <pic:cNvPicPr/>
+                        </pic:nvPicPr>
+                        <pic:blipFill>
+                          <a:blip r:embed="rId19"/>
+                          <a:stretch>
+                            <a:fillRect/>
+                          </a:stretch>
+                        </pic:blipFill>
+                        <pic:spPr>
+                          <a:xfrm>
+                            <a:off x="0" y="0"/>
+                            <a:ext cx="695422" cy="2257740"/>
+                          </a:xfrm>
+                          <a:prstGeom prst="rect">
+                            <a:avLst/>
+                          </a:prstGeom>
+                        </pic:spPr>
+                      </pic:pic>
+                    </a:graphicData>
+                  </a:graphic>
+                </wp:inline>
+              </w:drawing>
+            </w:r>
+          </w:p>
+        </w:tc>
+      </w:tr>
+      <w:tr>
+        <w:tc>
+          <w:tcPr>
+            <w:tcW w:w="1870" w:type="dxa"/>
+            <w:vAlign w:val="center"/>
+          </w:tcPr>
+          <w:p>
+            <w:pPr>
+              <w:jc w:val="center"/>
+            </w:pPr>
+            <w:r>
+              <w:t>correct</w:t>
+            </w:r>
+          </w:p>
+        </w:tc>
+        <w:tc>
+          <w:tcPr>
+            <w:tcW w:w="1870" w:type="dxa"/>
+            <w:vAlign w:val="center"/>
+          </w:tcPr>
+          <w:p>
+            <w:pPr>
+              <w:jc w:val="center"/>
+            </w:pPr>
+            <w:r>
+              <w:t>correct</w:t>
+            </w:r>
+          </w:p>
+        </w:tc>
+        <w:tc>
+          <w:tcPr>
+            <w:tcW w:w="1870" w:type="dxa"/>
+            <w:vAlign w:val="center"/>
+          </w:tcPr>
+          <w:p>
+            <w:pPr>
+              <w:jc w:val="center"/>
+            </w:pPr>
+            <w:r>
+              <w:t>correct</w:t>
+            </w:r>
+          </w:p>
+        </w:tc>
+        <w:tc>
+          <w:tcPr>
+            <w:tcW w:w="1870" w:type="dxa"/>
+            <w:vAlign w:val="center"/>
+          </w:tcPr>
+          <w:p>
+            <w:pPr>
+              <w:jc w:val="center"/>
+            </w:pPr>
+            <w:r>
+              <w:t>correct</w:t>
+            </w:r>
+          </w:p>
+        </w:tc>
+        <w:tc>
+          <w:tcPr>
+            <w:tcW w:w="1870" w:type="dxa"/>
+            <w:vAlign w:val="center"/>
+          </w:tcPr>
+          <w:p>
+            <w:pPr>
+              <w:jc w:val="center"/>
+            </w:pPr>
+            <w:r>
+              <w:t>correct</w:t>
+            </w:r>
+          </w:p>
+        </w:tc>
+      </w:tr>
+    </w:tbl>
     <w:p/>
+    <w:tbl>
+      <w:tblPr>
+        <w:tblStyle w:val="a3"/>
+        <w:tblW w:w="0" w:type="auto"/>
+        <w:tblLook w:val="04A0" w:firstRow="1" w:lastRow="0" w:firstColumn="1" w:lastColumn="0" w:noHBand="0" w:noVBand="1"/>
+      </w:tblPr>
+      <w:tblGrid>
+        <w:gridCol w:w="1870"/>
+        <w:gridCol w:w="1870"/>
+        <w:gridCol w:w="1870"/>
+        <w:gridCol w:w="1870"/>
+        <w:gridCol w:w="1870"/>
+      </w:tblGrid>
+      <w:tr>
+        <w:tc>
+          <w:tcPr>
+            <w:tcW w:w="1870" w:type="dxa"/>
+            <w:vAlign w:val="center"/>
+          </w:tcPr>
+          <w:p>
+            <w:pPr>
+              <w:jc w:val="center"/>
+            </w:pPr>
+            <w:r>
+              <w:rPr>
+                <w:noProof/>
+              </w:rPr>
+              <w:drawing>
+                <wp:inline distT="0" distB="0" distL="0" distR="0" wp14:anchorId="4375920F" wp14:editId="107129CF">
+                  <wp:extent cx="409575" cy="416560"/>
+                  <wp:effectExtent l="0" t="0" r="9525" b="2540"/>
+                  <wp:docPr id="26" name="图片 26"/>
+                  <wp:cNvGraphicFramePr>
+                    <a:graphicFrameLocks xmlns:a="http://schemas.openxmlformats.org/drawingml/2006/main" noChangeAspect="1"/>
+                  </wp:cNvGraphicFramePr>
+                  <a:graphic xmlns:a="http://schemas.openxmlformats.org/drawingml/2006/main">
+                    <a:graphicData uri="http://schemas.openxmlformats.org/drawingml/2006/picture">
+                      <pic:pic xmlns:pic="http://schemas.openxmlformats.org/drawingml/2006/picture">
+                        <pic:nvPicPr>
+                          <pic:cNvPr id="0" name="Picture 7"/>
+                          <pic:cNvPicPr>
+                            <a:picLocks noChangeAspect="1" noChangeArrowheads="1"/>
+                          </pic:cNvPicPr>
+                        </pic:nvPicPr>
+                        <pic:blipFill>
+                          <a:blip r:embed="rId20">
+                            <a:extLst>
+                              <a:ext uri="{28A0092B-C50C-407E-A947-70E740481C1C}">
+                                <a14:useLocalDpi xmlns:a14="http://schemas.microsoft.com/office/drawing/2010/main" val="0"/>
+                              </a:ext>
+                            </a:extLst>
+                          </a:blip>
+                          <a:srcRect/>
+                          <a:stretch>
+                            <a:fillRect/>
+                          </a:stretch>
+                        </pic:blipFill>
+                        <pic:spPr bwMode="auto">
+                          <a:xfrm>
+                            <a:off x="0" y="0"/>
+                            <a:ext cx="409575" cy="416560"/>
+                          </a:xfrm>
+                          <a:prstGeom prst="rect">
+                            <a:avLst/>
+                          </a:prstGeom>
+                          <a:noFill/>
+                          <a:ln>
+                            <a:noFill/>
+                          </a:ln>
+                        </pic:spPr>
+                      </pic:pic>
+                    </a:graphicData>
+                  </a:graphic>
+                </wp:inline>
+              </w:drawing>
+            </w:r>
+          </w:p>
+        </w:tc>
+        <w:tc>
+          <w:tcPr>
+            <w:tcW w:w="1870" w:type="dxa"/>
+            <w:vAlign w:val="center"/>
+          </w:tcPr>
+          <w:p>
+            <w:pPr>
+              <w:jc w:val="center"/>
+            </w:pPr>
+            <w:r>
+              <w:rPr>
+                <w:noProof/>
+              </w:rPr>
+              <w:drawing>
+                <wp:inline distT="0" distB="0" distL="0" distR="0" wp14:anchorId="50CE1537" wp14:editId="3D447E60">
+                  <wp:extent cx="354965" cy="361950"/>
+                  <wp:effectExtent l="0" t="0" r="6985" b="0"/>
+                  <wp:docPr id="27" name="图片 27"/>
+                  <wp:cNvGraphicFramePr>
+                    <a:graphicFrameLocks xmlns:a="http://schemas.openxmlformats.org/drawingml/2006/main" noChangeAspect="1"/>
+                  </wp:cNvGraphicFramePr>
+                  <a:graphic xmlns:a="http://schemas.openxmlformats.org/drawingml/2006/main">
+                    <a:graphicData uri="http://schemas.openxmlformats.org/drawingml/2006/picture">
+                      <pic:pic xmlns:pic="http://schemas.openxmlformats.org/drawingml/2006/picture">
+                        <pic:nvPicPr>
+                          <pic:cNvPr id="0" name="Picture 8"/>
+                          <pic:cNvPicPr>
+                            <a:picLocks noChangeAspect="1" noChangeArrowheads="1"/>
+                          </pic:cNvPicPr>
+                        </pic:nvPicPr>
+                        <pic:blipFill>
+                          <a:blip r:embed="rId21">
+                            <a:extLst>
+                              <a:ext uri="{28A0092B-C50C-407E-A947-70E740481C1C}">
+                                <a14:useLocalDpi xmlns:a14="http://schemas.microsoft.com/office/drawing/2010/main" val="0"/>
+                              </a:ext>
+                            </a:extLst>
+                          </a:blip>
+                          <a:srcRect/>
+                          <a:stretch>
+                            <a:fillRect/>
+                          </a:stretch>
+                        </pic:blipFill>
+                        <pic:spPr bwMode="auto">
+                          <a:xfrm>
+                            <a:off x="0" y="0"/>
+                            <a:ext cx="354965" cy="361950"/>
+                          </a:xfrm>
+                          <a:prstGeom prst="rect">
+                            <a:avLst/>
+                          </a:prstGeom>
+                          <a:noFill/>
+                          <a:ln>
+                            <a:noFill/>
+                          </a:ln>
+                        </pic:spPr>
+                      </pic:pic>
+                    </a:graphicData>
+                  </a:graphic>
+                </wp:inline>
+              </w:drawing>
+            </w:r>
+          </w:p>
+        </w:tc>
+        <w:tc>
+          <w:tcPr>
+            <w:tcW w:w="1870" w:type="dxa"/>
+            <w:vAlign w:val="center"/>
+          </w:tcPr>
+          <w:p>
+            <w:pPr>
+              <w:jc w:val="center"/>
+            </w:pPr>
+            <w:r>
+              <w:rPr>
+                <w:noProof/>
+              </w:rPr>
+              <w:drawing>
+                <wp:inline distT="0" distB="0" distL="0" distR="0" wp14:anchorId="0FD0E5CC" wp14:editId="2E6C747A">
+                  <wp:extent cx="402590" cy="416560"/>
+                  <wp:effectExtent l="0" t="0" r="0" b="2540"/>
+                  <wp:docPr id="28" name="图片 28"/>
+                  <wp:cNvGraphicFramePr>
+                    <a:graphicFrameLocks xmlns:a="http://schemas.openxmlformats.org/drawingml/2006/main" noChangeAspect="1"/>
+                  </wp:cNvGraphicFramePr>
+                  <a:graphic xmlns:a="http://schemas.openxmlformats.org/drawingml/2006/main">
+                    <a:graphicData uri="http://schemas.openxmlformats.org/drawingml/2006/picture">
+                      <pic:pic xmlns:pic="http://schemas.openxmlformats.org/drawingml/2006/picture">
+                        <pic:nvPicPr>
+                          <pic:cNvPr id="0" name="Picture 9"/>
+                          <pic:cNvPicPr>
+                            <a:picLocks noChangeAspect="1" noChangeArrowheads="1"/>
+                          </pic:cNvPicPr>
+                        </pic:nvPicPr>
+                        <pic:blipFill>
+                          <a:blip r:embed="rId22">
+                            <a:extLst>
+                              <a:ext uri="{28A0092B-C50C-407E-A947-70E740481C1C}">
+                                <a14:useLocalDpi xmlns:a14="http://schemas.microsoft.com/office/drawing/2010/main" val="0"/>
+                              </a:ext>
+                            </a:extLst>
+                          </a:blip>
+                          <a:srcRect/>
+                          <a:stretch>
+                            <a:fillRect/>
+                          </a:stretch>
+                        </pic:blipFill>
+                        <pic:spPr bwMode="auto">
+                          <a:xfrm>
+                            <a:off x="0" y="0"/>
+                            <a:ext cx="402590" cy="416560"/>
+                          </a:xfrm>
+                          <a:prstGeom prst="rect">
+                            <a:avLst/>
+                          </a:prstGeom>
+                          <a:noFill/>
+                          <a:ln>
+                            <a:noFill/>
+                          </a:ln>
+                        </pic:spPr>
+                      </pic:pic>
+                    </a:graphicData>
+                  </a:graphic>
+                </wp:inline>
+              </w:drawing>
+            </w:r>
+          </w:p>
+        </w:tc>
+        <w:tc>
+          <w:tcPr>
+            <w:tcW w:w="1870" w:type="dxa"/>
+            <w:vAlign w:val="center"/>
+          </w:tcPr>
+          <w:p>
+            <w:pPr>
+              <w:jc w:val="center"/>
+            </w:pPr>
+            <w:r>
+              <w:rPr>
+                <w:noProof/>
+              </w:rPr>
+              <w:drawing>
+                <wp:inline distT="0" distB="0" distL="0" distR="0" wp14:anchorId="7992BEEE" wp14:editId="16FA8ACE">
+                  <wp:extent cx="340995" cy="368300"/>
+                  <wp:effectExtent l="0" t="0" r="1905" b="0"/>
+                  <wp:docPr id="29" name="图片 29"/>
+                  <wp:cNvGraphicFramePr>
+                    <a:graphicFrameLocks xmlns:a="http://schemas.openxmlformats.org/drawingml/2006/main" noChangeAspect="1"/>
+                  </wp:cNvGraphicFramePr>
+                  <a:graphic xmlns:a="http://schemas.openxmlformats.org/drawingml/2006/main">
+                    <a:graphicData uri="http://schemas.openxmlformats.org/drawingml/2006/picture">
+                      <pic:pic xmlns:pic="http://schemas.openxmlformats.org/drawingml/2006/picture">
+                        <pic:nvPicPr>
+                          <pic:cNvPr id="0" name="Picture 10"/>
+                          <pic:cNvPicPr>
+                            <a:picLocks noChangeAspect="1" noChangeArrowheads="1"/>
+                          </pic:cNvPicPr>
+                        </pic:nvPicPr>
+                        <pic:blipFill>
+                          <a:blip r:embed="rId23">
+                            <a:extLst>
+                              <a:ext uri="{28A0092B-C50C-407E-A947-70E740481C1C}">
+                                <a14:useLocalDpi xmlns:a14="http://schemas.microsoft.com/office/drawing/2010/main" val="0"/>
+                              </a:ext>
+                            </a:extLst>
+                          </a:blip>
+                          <a:srcRect/>
+                          <a:stretch>
+                            <a:fillRect/>
+                          </a:stretch>
+                        </pic:blipFill>
+                        <pic:spPr bwMode="auto">
+                          <a:xfrm>
+                            <a:off x="0" y="0"/>
+                            <a:ext cx="340995" cy="368300"/>
+                          </a:xfrm>
+                          <a:prstGeom prst="rect">
+                            <a:avLst/>
+                          </a:prstGeom>
+                          <a:noFill/>
+                          <a:ln>
+                            <a:noFill/>
+                          </a:ln>
+                        </pic:spPr>
+                      </pic:pic>
+                    </a:graphicData>
+                  </a:graphic>
+                </wp:inline>
+              </w:drawing>
+            </w:r>
+          </w:p>
+        </w:tc>
+        <w:tc>
+          <w:tcPr>
+            <w:tcW w:w="1870" w:type="dxa"/>
+            <w:vAlign w:val="center"/>
+          </w:tcPr>
+          <w:p>
+            <w:pPr>
+              <w:jc w:val="center"/>
+            </w:pPr>
+            <w:r>
+              <w:rPr>
+                <w:noProof/>
+              </w:rPr>
+              <w:drawing>
+                <wp:inline distT="0" distB="0" distL="0" distR="0" wp14:anchorId="5F96E1EC" wp14:editId="713C36F8">
+                  <wp:extent cx="340995" cy="334645"/>
+                  <wp:effectExtent l="0" t="0" r="1905" b="8255"/>
+                  <wp:docPr id="30" name="图片 30"/>
+                  <wp:cNvGraphicFramePr>
+                    <a:graphicFrameLocks xmlns:a="http://schemas.openxmlformats.org/drawingml/2006/main" noChangeAspect="1"/>
+                  </wp:cNvGraphicFramePr>
+                  <a:graphic xmlns:a="http://schemas.openxmlformats.org/drawingml/2006/main">
+                    <a:graphicData uri="http://schemas.openxmlformats.org/drawingml/2006/picture">
+                      <pic:pic xmlns:pic="http://schemas.openxmlformats.org/drawingml/2006/picture">
+                        <pic:nvPicPr>
+                          <pic:cNvPr id="0" name="Picture 11"/>
+                          <pic:cNvPicPr>
+                            <a:picLocks noChangeAspect="1" noChangeArrowheads="1"/>
+                          </pic:cNvPicPr>
+                        </pic:nvPicPr>
+                        <pic:blipFill>
+                          <a:blip r:embed="rId24">
+                            <a:extLst>
+                              <a:ext uri="{28A0092B-C50C-407E-A947-70E740481C1C}">
+                                <a14:useLocalDpi xmlns:a14="http://schemas.microsoft.com/office/drawing/2010/main" val="0"/>
+                              </a:ext>
+                            </a:extLst>
+                          </a:blip>
+                          <a:srcRect/>
+                          <a:stretch>
+                            <a:fillRect/>
+                          </a:stretch>
+                        </pic:blipFill>
+                        <pic:spPr bwMode="auto">
+                          <a:xfrm>
+                            <a:off x="0" y="0"/>
+                            <a:ext cx="340995" cy="334645"/>
+                          </a:xfrm>
+                          <a:prstGeom prst="rect">
+                            <a:avLst/>
+                          </a:prstGeom>
+                          <a:noFill/>
+                          <a:ln>
+                            <a:noFill/>
+                          </a:ln>
+                        </pic:spPr>
+                      </pic:pic>
+                    </a:graphicData>
+                  </a:graphic>
+                </wp:inline>
+              </w:drawing>
+            </w:r>
+          </w:p>
+        </w:tc>
+      </w:tr>
+      <w:tr>
+        <w:tc>
+          <w:tcPr>
+            <w:tcW w:w="1870" w:type="dxa"/>
+            <w:vAlign w:val="center"/>
+          </w:tcPr>
+          <w:p>
+            <w:pPr>
+              <w:jc w:val="center"/>
+            </w:pPr>
+            <w:r>
+              <w:rPr>
+                <w:noProof/>
+              </w:rPr>
+              <w:drawing>
+                <wp:inline distT="0" distB="0" distL="0" distR="0" wp14:anchorId="14A357B0" wp14:editId="5967A964">
+                  <wp:extent cx="666843" cy="2248214"/>
+                  <wp:effectExtent l="0" t="0" r="0" b="0"/>
+                  <wp:docPr id="36" name="图片 36"/>
+                  <wp:cNvGraphicFramePr>
+                    <a:graphicFrameLocks xmlns:a="http://schemas.openxmlformats.org/drawingml/2006/main" noChangeAspect="1"/>
+                  </wp:cNvGraphicFramePr>
+                  <a:graphic xmlns:a="http://schemas.openxmlformats.org/drawingml/2006/main">
+                    <a:graphicData uri="http://schemas.openxmlformats.org/drawingml/2006/picture">
+                      <pic:pic xmlns:pic="http://schemas.openxmlformats.org/drawingml/2006/picture">
+                        <pic:nvPicPr>
+                          <pic:cNvPr id="1" name=""/>
+                          <pic:cNvPicPr/>
+                        </pic:nvPicPr>
+                        <pic:blipFill>
+                          <a:blip r:embed="rId25"/>
+                          <a:stretch>
+                            <a:fillRect/>
+                          </a:stretch>
+                        </pic:blipFill>
+                        <pic:spPr>
+                          <a:xfrm>
+                            <a:off x="0" y="0"/>
+                            <a:ext cx="666843" cy="2248214"/>
+                          </a:xfrm>
+                          <a:prstGeom prst="rect">
+                            <a:avLst/>
+                          </a:prstGeom>
+                        </pic:spPr>
+                      </pic:pic>
+                    </a:graphicData>
+                  </a:graphic>
+                </wp:inline>
+              </w:drawing>
+            </w:r>
+          </w:p>
+        </w:tc>
+        <w:tc>
+          <w:tcPr>
+            <w:tcW w:w="1870" w:type="dxa"/>
+            <w:vAlign w:val="center"/>
+          </w:tcPr>
+          <w:p>
+            <w:pPr>
+              <w:jc w:val="center"/>
+            </w:pPr>
+            <w:r>
+              <w:rPr>
+                <w:noProof/>
+              </w:rPr>
+              <w:drawing>
+                <wp:inline distT="0" distB="0" distL="0" distR="0" wp14:anchorId="6E4019A0" wp14:editId="2C240690">
+                  <wp:extent cx="676369" cy="2200582"/>
+                  <wp:effectExtent l="0" t="0" r="9525" b="9525"/>
+                  <wp:docPr id="37" name="图片 37"/>
+                  <wp:cNvGraphicFramePr>
+                    <a:graphicFrameLocks xmlns:a="http://schemas.openxmlformats.org/drawingml/2006/main" noChangeAspect="1"/>
+                  </wp:cNvGraphicFramePr>
+                  <a:graphic xmlns:a="http://schemas.openxmlformats.org/drawingml/2006/main">
+                    <a:graphicData uri="http://schemas.openxmlformats.org/drawingml/2006/picture">
+                      <pic:pic xmlns:pic="http://schemas.openxmlformats.org/drawingml/2006/picture">
+                        <pic:nvPicPr>
+                          <pic:cNvPr id="1" name=""/>
+                          <pic:cNvPicPr/>
+                        </pic:nvPicPr>
+                        <pic:blipFill>
+                          <a:blip r:embed="rId26"/>
+                          <a:stretch>
+                            <a:fillRect/>
+                          </a:stretch>
+                        </pic:blipFill>
+                        <pic:spPr>
+                          <a:xfrm>
+                            <a:off x="0" y="0"/>
+                            <a:ext cx="676369" cy="2200582"/>
+                          </a:xfrm>
+                          <a:prstGeom prst="rect">
+                            <a:avLst/>
+                          </a:prstGeom>
+                        </pic:spPr>
+                      </pic:pic>
+                    </a:graphicData>
+                  </a:graphic>
+                </wp:inline>
+              </w:drawing>
+            </w:r>
+          </w:p>
+        </w:tc>
+        <w:tc>
+          <w:tcPr>
+            <w:tcW w:w="1870" w:type="dxa"/>
+            <w:vAlign w:val="center"/>
+          </w:tcPr>
+          <w:p>
+            <w:pPr>
+              <w:jc w:val="center"/>
+            </w:pPr>
+            <w:r>
+              <w:rPr>
+                <w:noProof/>
+              </w:rPr>
+              <w:drawing>
+                <wp:inline distT="0" distB="0" distL="0" distR="0" wp14:anchorId="22522191" wp14:editId="43DE891F">
+                  <wp:extent cx="628738" cy="2181529"/>
+                  <wp:effectExtent l="0" t="0" r="0" b="0"/>
+                  <wp:docPr id="38" name="图片 38"/>
+                  <wp:cNvGraphicFramePr>
+                    <a:graphicFrameLocks xmlns:a="http://schemas.openxmlformats.org/drawingml/2006/main" noChangeAspect="1"/>
+                  </wp:cNvGraphicFramePr>
+                  <a:graphic xmlns:a="http://schemas.openxmlformats.org/drawingml/2006/main">
+                    <a:graphicData uri="http://schemas.openxmlformats.org/drawingml/2006/picture">
+                      <pic:pic xmlns:pic="http://schemas.openxmlformats.org/drawingml/2006/picture">
+                        <pic:nvPicPr>
+                          <pic:cNvPr id="1" name=""/>
+                          <pic:cNvPicPr/>
+                        </pic:nvPicPr>
+                        <pic:blipFill>
+                          <a:blip r:embed="rId27"/>
+                          <a:stretch>
+                            <a:fillRect/>
+                          </a:stretch>
+                        </pic:blipFill>
+                        <pic:spPr>
+                          <a:xfrm>
+                            <a:off x="0" y="0"/>
+                            <a:ext cx="628738" cy="2181529"/>
+                          </a:xfrm>
+                          <a:prstGeom prst="rect">
+                            <a:avLst/>
+                          </a:prstGeom>
+                        </pic:spPr>
+                      </pic:pic>
+                    </a:graphicData>
+                  </a:graphic>
+                </wp:inline>
+              </w:drawing>
+            </w:r>
+          </w:p>
+        </w:tc>
+        <w:tc>
+          <w:tcPr>
+            <w:tcW w:w="1870" w:type="dxa"/>
+            <w:vAlign w:val="center"/>
+          </w:tcPr>
+          <w:p>
+            <w:pPr>
+              <w:jc w:val="center"/>
+            </w:pPr>
+            <w:r>
+              <w:rPr>
+                <w:noProof/>
+              </w:rPr>
+              <w:drawing>
+                <wp:inline distT="0" distB="0" distL="0" distR="0" wp14:anchorId="4E254951" wp14:editId="077A838B">
+                  <wp:extent cx="657317" cy="2210108"/>
+                  <wp:effectExtent l="0" t="0" r="9525" b="0"/>
+                  <wp:docPr id="39" name="图片 39"/>
+                  <wp:cNvGraphicFramePr>
+                    <a:graphicFrameLocks xmlns:a="http://schemas.openxmlformats.org/drawingml/2006/main" noChangeAspect="1"/>
+                  </wp:cNvGraphicFramePr>
+                  <a:graphic xmlns:a="http://schemas.openxmlformats.org/drawingml/2006/main">
+                    <a:graphicData uri="http://schemas.openxmlformats.org/drawingml/2006/picture">
+                      <pic:pic xmlns:pic="http://schemas.openxmlformats.org/drawingml/2006/picture">
+                        <pic:nvPicPr>
+                          <pic:cNvPr id="1" name=""/>
+                          <pic:cNvPicPr/>
+                        </pic:nvPicPr>
+                        <pic:blipFill>
+                          <a:blip r:embed="rId28"/>
+                          <a:stretch>
+                            <a:fillRect/>
+                          </a:stretch>
+                        </pic:blipFill>
+                        <pic:spPr>
+                          <a:xfrm>
+                            <a:off x="0" y="0"/>
+                            <a:ext cx="657317" cy="2210108"/>
+                          </a:xfrm>
+                          <a:prstGeom prst="rect">
+                            <a:avLst/>
+                          </a:prstGeom>
+                        </pic:spPr>
+                      </pic:pic>
+                    </a:graphicData>
+                  </a:graphic>
+                </wp:inline>
+              </w:drawing>
+            </w:r>
+          </w:p>
+        </w:tc>
+        <w:tc>
+          <w:tcPr>
+            <w:tcW w:w="1870" w:type="dxa"/>
+            <w:vAlign w:val="center"/>
+          </w:tcPr>
+          <w:p>
+            <w:pPr>
+              <w:jc w:val="center"/>
+            </w:pPr>
+            <w:r>
+              <w:rPr>
+                <w:noProof/>
+              </w:rPr>
+              <w:drawing>
+                <wp:inline distT="0" distB="0" distL="0" distR="0" wp14:anchorId="19FDEA3D" wp14:editId="3D0FF79C">
+                  <wp:extent cx="647790" cy="2210108"/>
+                  <wp:effectExtent l="0" t="0" r="0" b="0"/>
+                  <wp:docPr id="40" name="图片 40"/>
+                  <wp:cNvGraphicFramePr>
+                    <a:graphicFrameLocks xmlns:a="http://schemas.openxmlformats.org/drawingml/2006/main" noChangeAspect="1"/>
+                  </wp:cNvGraphicFramePr>
+                  <a:graphic xmlns:a="http://schemas.openxmlformats.org/drawingml/2006/main">
+                    <a:graphicData uri="http://schemas.openxmlformats.org/drawingml/2006/picture">
+                      <pic:pic xmlns:pic="http://schemas.openxmlformats.org/drawingml/2006/picture">
+                        <pic:nvPicPr>
+                          <pic:cNvPr id="1" name=""/>
+                          <pic:cNvPicPr/>
+                        </pic:nvPicPr>
+                        <pic:blipFill>
+                          <a:blip r:embed="rId29"/>
+                          <a:stretch>
+                            <a:fillRect/>
+                          </a:stretch>
+                        </pic:blipFill>
+                        <pic:spPr>
+                          <a:xfrm>
+                            <a:off x="0" y="0"/>
+                            <a:ext cx="647790" cy="2210108"/>
+                          </a:xfrm>
+                          <a:prstGeom prst="rect">
+                            <a:avLst/>
+                          </a:prstGeom>
+                        </pic:spPr>
+                      </pic:pic>
+                    </a:graphicData>
+                  </a:graphic>
+                </wp:inline>
+              </w:drawing>
+            </w:r>
+          </w:p>
+        </w:tc>
+      </w:tr>
+      <w:tr>
+        <w:tc>
+          <w:tcPr>
+            <w:tcW w:w="1870" w:type="dxa"/>
+            <w:vAlign w:val="center"/>
+          </w:tcPr>
+          <w:p>
+            <w:pPr>
+              <w:jc w:val="center"/>
+            </w:pPr>
+            <w:r>
+              <w:t>correct</w:t>
+            </w:r>
+          </w:p>
+        </w:tc>
+        <w:tc>
+          <w:tcPr>
+            <w:tcW w:w="1870" w:type="dxa"/>
+            <w:vAlign w:val="center"/>
+          </w:tcPr>
+          <w:p>
+            <w:pPr>
+              <w:jc w:val="center"/>
+            </w:pPr>
+            <w:r>
+              <w:t>correct</w:t>
+            </w:r>
+          </w:p>
+        </w:tc>
+        <w:tc>
+          <w:tcPr>
+            <w:tcW w:w="1870" w:type="dxa"/>
+            <w:vAlign w:val="center"/>
+          </w:tcPr>
+          <w:p>
+            <w:pPr>
+              <w:jc w:val="center"/>
+            </w:pPr>
+            <w:r>
+              <w:t>correct</w:t>
+            </w:r>
+          </w:p>
+        </w:tc>
+        <w:tc>
+          <w:tcPr>
+            <w:tcW w:w="1870" w:type="dxa"/>
+            <w:vAlign w:val="center"/>
+          </w:tcPr>
+          <w:p>
+            <w:pPr>
+              <w:jc w:val="center"/>
+            </w:pPr>
+            <w:r>
+              <w:t>correct</w:t>
+            </w:r>
+          </w:p>
+        </w:tc>
+        <w:tc>
+          <w:tcPr>
+            <w:tcW w:w="1870" w:type="dxa"/>
+            <w:vAlign w:val="center"/>
+          </w:tcPr>
+          <w:p>
+            <w:pPr>
+              <w:jc w:val="center"/>
+            </w:pPr>
+            <w:r>
+              <w:t>wrong</w:t>
+            </w:r>
+          </w:p>
+        </w:tc>
+      </w:tr>
+    </w:tbl>
+    <w:p/>
+    <w:p>
+      <w:pPr>
+        <w:pStyle w:val="2"/>
+      </w:pPr>
+      <w:r>
+        <w:t>Part 4 Visualization</w:t>
+      </w:r>
+    </w:p>
+    <w:p>
+      <w:pPr>
+        <w:pStyle w:val="3"/>
+      </w:pPr>
+      <w:r>
+        <w:t>Q 4.1</w:t>
+      </w:r>
+    </w:p>
+    <w:p>
+      <w:pPr>
+        <w:jc w:val="center"/>
+        <w:rPr>
+          <w:lang w:val="en-CA"/>
+        </w:rPr>
+      </w:pPr>
+      <w:r>
+        <w:rPr>
+          <w:noProof/>
+          <w:lang w:val="en-CA"/>
+        </w:rPr>
+        <w:drawing>
+          <wp:inline distT="0" distB="0" distL="0" distR="0" wp14:anchorId="588FAF32" wp14:editId="2D33E26B">
+            <wp:extent cx="997822" cy="933450"/>
+            <wp:effectExtent l="0" t="0" r="0" b="0"/>
+            <wp:docPr id="7" name="图片 7"/>
+            <wp:cNvGraphicFramePr>
+              <a:graphicFrameLocks xmlns:a="http://schemas.openxmlformats.org/drawingml/2006/main" noChangeAspect="1"/>
+            </wp:cNvGraphicFramePr>
+            <a:graphic xmlns:a="http://schemas.openxmlformats.org/drawingml/2006/main">
+              <a:graphicData uri="http://schemas.openxmlformats.org/drawingml/2006/picture">
+                <pic:pic xmlns:pic="http://schemas.openxmlformats.org/drawingml/2006/picture">
+                  <pic:nvPicPr>
+                    <pic:cNvPr id="1" name=""/>
+                    <pic:cNvPicPr/>
+                  </pic:nvPicPr>
+                  <pic:blipFill>
+                    <a:blip r:embed="rId30"/>
+                    <a:stretch>
+                      <a:fillRect/>
+                    </a:stretch>
+                  </pic:blipFill>
+                  <pic:spPr>
+                    <a:xfrm>
+                      <a:off x="0" y="0"/>
+                      <a:ext cx="1009391" cy="944272"/>
+                    </a:xfrm>
+                    <a:prstGeom prst="rect">
+                      <a:avLst/>
+                    </a:prstGeom>
+                  </pic:spPr>
+                </pic:pic>
+              </a:graphicData>
+            </a:graphic>
+          </wp:inline>
+        </w:drawing>
+      </w:r>
+    </w:p>
+    <w:p>
+      <w:pPr>
+        <w:jc w:val="center"/>
+        <w:rPr>
+          <w:lang w:val="en-CA"/>
+        </w:rPr>
+      </w:pPr>
+      <w:r>
+        <w:rPr>
+          <w:lang w:val="en-CA"/>
+        </w:rPr>
+        <w:t>Original input image</w:t>
+      </w:r>
+    </w:p>
+    <w:p>
+      <w:pPr>
+        <w:jc w:val="center"/>
+      </w:pPr>
+      <w:r>
+        <w:rPr>
+          <w:noProof/>
+          <w:lang w:val="en-CA"/>
+        </w:rPr>
+        <w:lastRenderedPageBreak/>
+        <w:drawing>
+          <wp:inline distT="0" distB="0" distL="0" distR="0" wp14:anchorId="67C5E109" wp14:editId="2D570E15">
+            <wp:extent cx="4220164" cy="3372321"/>
+            <wp:effectExtent l="0" t="0" r="9525" b="0"/>
+            <wp:docPr id="8" name="图片 8"/>
+            <wp:cNvGraphicFramePr>
+              <a:graphicFrameLocks xmlns:a="http://schemas.openxmlformats.org/drawingml/2006/main" noChangeAspect="1"/>
+            </wp:cNvGraphicFramePr>
+            <a:graphic xmlns:a="http://schemas.openxmlformats.org/drawingml/2006/main">
+              <a:graphicData uri="http://schemas.openxmlformats.org/drawingml/2006/picture">
+                <pic:pic xmlns:pic="http://schemas.openxmlformats.org/drawingml/2006/picture">
+                  <pic:nvPicPr>
+                    <pic:cNvPr id="1" name=""/>
+                    <pic:cNvPicPr/>
+                  </pic:nvPicPr>
+                  <pic:blipFill>
+                    <a:blip r:embed="rId31"/>
+                    <a:stretch>
+                      <a:fillRect/>
+                    </a:stretch>
+                  </pic:blipFill>
+                  <pic:spPr>
+                    <a:xfrm>
+                      <a:off x="0" y="0"/>
+                      <a:ext cx="4220164" cy="3372321"/>
+                    </a:xfrm>
+                    <a:prstGeom prst="rect">
+                      <a:avLst/>
+                    </a:prstGeom>
+                  </pic:spPr>
+                </pic:pic>
+              </a:graphicData>
+            </a:graphic>
+          </wp:inline>
+        </w:drawing>
+      </w:r>
+    </w:p>
+    <w:p>
+      <w:pPr>
+        <w:jc w:val="center"/>
+      </w:pPr>
+      <w:r>
+        <w:t>Feature maps of the second layer</w:t>
+      </w:r>
+    </w:p>
+    <w:p>
+      <w:pPr>
+        <w:jc w:val="center"/>
+      </w:pPr>
+    </w:p>
+    <w:p>
+      <w:pPr>
+        <w:jc w:val="center"/>
+      </w:pPr>
+      <w:r>
+        <w:rPr>
+          <w:noProof/>
+        </w:rPr>
+        <w:drawing>
+          <wp:inline distT="0" distB="0" distL="0" distR="0" wp14:anchorId="011A8F66" wp14:editId="72FBF4FF">
+            <wp:extent cx="4201111" cy="3334215"/>
+            <wp:effectExtent l="0" t="0" r="9525" b="0"/>
+            <wp:docPr id="9" name="图片 9"/>
+            <wp:cNvGraphicFramePr>
+              <a:graphicFrameLocks xmlns:a="http://schemas.openxmlformats.org/drawingml/2006/main" noChangeAspect="1"/>
+            </wp:cNvGraphicFramePr>
+            <a:graphic xmlns:a="http://schemas.openxmlformats.org/drawingml/2006/main">
+              <a:graphicData uri="http://schemas.openxmlformats.org/drawingml/2006/picture">
+                <pic:pic xmlns:pic="http://schemas.openxmlformats.org/drawingml/2006/picture">
+                  <pic:nvPicPr>
+                    <pic:cNvPr id="1" name=""/>
+                    <pic:cNvPicPr/>
+                  </pic:nvPicPr>
+                  <pic:blipFill>
+                    <a:blip r:embed="rId32"/>
+                    <a:stretch>
+                      <a:fillRect/>
+                    </a:stretch>
+                  </pic:blipFill>
+                  <pic:spPr>
+                    <a:xfrm>
+                      <a:off x="0" y="0"/>
+                      <a:ext cx="4201111" cy="3334215"/>
+                    </a:xfrm>
+                    <a:prstGeom prst="rect">
+                      <a:avLst/>
+                    </a:prstGeom>
+                  </pic:spPr>
+                </pic:pic>
+              </a:graphicData>
+            </a:graphic>
+          </wp:inline>
+        </w:drawing>
+      </w:r>
+    </w:p>
+    <w:p>
+      <w:pPr>
+        <w:jc w:val="center"/>
+      </w:pPr>
+      <w:r>
+        <w:t>Feature maps of the third layer</w:t>
+      </w:r>
+    </w:p>
+    <w:p>
+      <w:pPr>
+        <w:pStyle w:val="3"/>
+      </w:pPr>
+      <w:r>
+        <w:lastRenderedPageBreak/>
+        <w:t>Q 4.2</w:t>
+      </w:r>
+    </w:p>
+    <w:p>
+      <w:pPr>
+        <w:rPr>
+          <w:lang w:val="en-CA"/>
+        </w:rPr>
+      </w:pPr>
+      <w:r>
+        <w:rPr>
+          <w:lang w:val="en-CA"/>
+        </w:rPr>
+        <w:t xml:space="preserve">We can observe the </w:t>
+      </w:r>
+      <w:r>
+        <w:rPr>
+          <w:lang w:val="en-CA"/>
+        </w:rPr>
+        <w:t>contour</w:t>
+      </w:r>
+      <w:r>
+        <w:rPr>
+          <w:lang w:val="en-CA"/>
+        </w:rPr>
+        <w:t xml:space="preserve"> of the original input image from the feature maps. But the differences </w:t>
+      </w:r>
+      <w:r>
+        <w:rPr>
+          <w:lang w:val="en-CA"/>
+        </w:rPr>
+        <w:t xml:space="preserve">are that different feature maps extract different information from the original image. For </w:t>
+      </w:r>
+      <w:proofErr w:type="gramStart"/>
+      <w:r>
+        <w:rPr>
+          <w:lang w:val="en-CA"/>
+        </w:rPr>
+        <w:t>example</w:t>
+      </w:r>
+      <w:proofErr w:type="gramEnd"/>
+      <w:r>
+        <w:rPr>
+          <w:lang w:val="en-CA"/>
+        </w:rPr>
+        <w:t xml:space="preserve"> on the feature maps we can see some of them looks like edge detection from different angle, and some of them are </w:t>
+      </w:r>
+      <w:r>
+        <w:rPr>
+          <w:lang w:val="en-CA"/>
+        </w:rPr>
+        <w:t>sharpening or blurr</w:t>
+      </w:r>
+      <w:r>
+        <w:rPr>
+          <w:lang w:val="en-CA"/>
+        </w:rPr>
+        <w:t>ing the input image.</w:t>
+      </w:r>
+    </w:p>
+    <w:p>
+      <w:r>
+        <w:t xml:space="preserve">The feature maps of the second layer and the third layer looks the same. Because the third layer is a </w:t>
+      </w:r>
+      <w:proofErr w:type="spellStart"/>
+      <w:r>
+        <w:t>ReLU</w:t>
+      </w:r>
+      <w:proofErr w:type="spellEnd"/>
+      <w:r>
+        <w:t xml:space="preserve"> layer, and what it does is make the negative entries of the output of the second layer zero. When we use </w:t>
+      </w:r>
+      <w:proofErr w:type="spellStart"/>
+      <w:r>
+        <w:t>imshow</w:t>
+      </w:r>
+      <w:proofErr w:type="spellEnd"/>
+      <w:r>
+        <w:t xml:space="preserve"> to display the output of the second layer, the function does the same thing as the </w:t>
+      </w:r>
+      <w:proofErr w:type="spellStart"/>
+      <w:r>
+        <w:t>ReLU</w:t>
+      </w:r>
+      <w:proofErr w:type="spellEnd"/>
+      <w:r>
+        <w:t xml:space="preserve"> layer as it cannot display negative value, which makes the visualization of the two layers the same.</w:t>
+      </w:r>
+    </w:p>
+    <w:p>
+      <w:pPr>
+        <w:pStyle w:val="2"/>
+      </w:pPr>
+      <w:r>
+        <w:t>Part 5 Image Classification</w:t>
+      </w:r>
+    </w:p>
+    <w:p>
+      <w:r>
+        <w:t xml:space="preserve">In this part I </w:t>
+      </w:r>
+      <w:r>
+        <w:t>present</w:t>
+      </w:r>
+      <w:r>
+        <w:t xml:space="preserve"> </w:t>
+      </w:r>
+      <w:r>
+        <w:t xml:space="preserve">two </w:t>
+      </w:r>
+      <w:r>
+        <w:t xml:space="preserve">visualizations for each test image, which </w:t>
+      </w:r>
+      <w:r>
+        <w:t>are the visualization of the found bounding boxes on the test image, and the extracted</w:t>
+      </w:r>
+      <w:r>
+        <w:t xml:space="preserve"> preprocessed</w:t>
+      </w:r>
+      <w:r>
+        <w:t xml:space="preserve"> images</w:t>
+      </w:r>
+      <w:r>
+        <w:t xml:space="preserve"> taken</w:t>
+      </w:r>
+      <w:r>
+        <w:t xml:space="preserve"> by the bounding boxes</w:t>
+      </w:r>
+      <w:r>
+        <w:t>, with their recognition output from the model on the top of every image.</w:t>
+      </w:r>
+      <w:r>
+        <w:t xml:space="preserve"> To get better result for different test images, I applied different preprocess method on the extracted images including different threshold for binarizing the image, different method of resizing the image and different padding.</w:t>
+      </w:r>
+    </w:p>
+    <w:p>
+      <w:pPr>
+        <w:pStyle w:val="3"/>
+      </w:pPr>
+      <w:r>
+        <w:rPr>
+          <w:rFonts w:hint="eastAsia"/>
+        </w:rPr>
+        <w:t>Image</w:t>
+      </w:r>
+      <w:r>
+        <w:t xml:space="preserve"> </w:t>
+      </w:r>
+      <w:r>
+        <w:t>1</w:t>
+      </w:r>
+    </w:p>
+    <w:p>
+      <w:pPr>
+        <w:jc w:val="center"/>
+      </w:pPr>
+      <w:r>
+        <w:drawing>
+          <wp:inline distT="0" distB="0" distL="0" distR="0" wp14:anchorId="37933BC5" wp14:editId="5BBACADB">
+            <wp:extent cx="5943600" cy="636905"/>
+            <wp:effectExtent l="0" t="0" r="0" b="0"/>
+            <wp:docPr id="21" name="图片 21"/>
+            <wp:cNvGraphicFramePr>
+              <a:graphicFrameLocks xmlns:a="http://schemas.openxmlformats.org/drawingml/2006/main" noChangeAspect="1"/>
+            </wp:cNvGraphicFramePr>
+            <a:graphic xmlns:a="http://schemas.openxmlformats.org/drawingml/2006/main">
+              <a:graphicData uri="http://schemas.openxmlformats.org/drawingml/2006/picture">
+                <pic:pic xmlns:pic="http://schemas.openxmlformats.org/drawingml/2006/picture">
+                  <pic:nvPicPr>
+                    <pic:cNvPr id="1" name=""/>
+                    <pic:cNvPicPr/>
+                  </pic:nvPicPr>
+                  <pic:blipFill>
+                    <a:blip r:embed="rId33"/>
+                    <a:stretch>
+                      <a:fillRect/>
+                    </a:stretch>
+                  </pic:blipFill>
+                  <pic:spPr>
+                    <a:xfrm>
+                      <a:off x="0" y="0"/>
+                      <a:ext cx="5943600" cy="636905"/>
+                    </a:xfrm>
+                    <a:prstGeom prst="rect">
+                      <a:avLst/>
+                    </a:prstGeom>
+                  </pic:spPr>
+                </pic:pic>
+              </a:graphicData>
+            </a:graphic>
+          </wp:inline>
+        </w:drawing>
+      </w:r>
+    </w:p>
+    <w:p>
+      <w:pPr>
+        <w:jc w:val="center"/>
+        <w:rPr>
+          <w:lang w:val="en-CA"/>
+        </w:rPr>
+      </w:pPr>
+      <w:r>
+        <w:rPr>
+          <w:lang w:val="en-CA"/>
+        </w:rPr>
+        <w:t>Found bounding boxes on the test image</w:t>
+      </w:r>
+      <w:r>
+        <w:rPr>
+          <w:lang w:val="en-CA"/>
+        </w:rPr>
+        <w:t xml:space="preserve"> 1</w:t>
+      </w:r>
+    </w:p>
+    <w:p>
+      <w:pPr>
+        <w:jc w:val="center"/>
+      </w:pPr>
+      <w:r>
+        <w:rPr>
+          <w:noProof/>
+        </w:rPr>
+        <w:drawing>
+          <wp:inline distT="0" distB="0" distL="0" distR="0" wp14:anchorId="557F41FA" wp14:editId="62B5C3FE">
+            <wp:extent cx="4280373" cy="3207224"/>
+            <wp:effectExtent l="0" t="0" r="6350" b="0"/>
+            <wp:docPr id="23" name="图片 23"/>
+            <wp:cNvGraphicFramePr>
+              <a:graphicFrameLocks xmlns:a="http://schemas.openxmlformats.org/drawingml/2006/main" noChangeAspect="1"/>
+            </wp:cNvGraphicFramePr>
+            <a:graphic xmlns:a="http://schemas.openxmlformats.org/drawingml/2006/main">
+              <a:graphicData uri="http://schemas.openxmlformats.org/drawingml/2006/picture">
+                <pic:pic xmlns:pic="http://schemas.openxmlformats.org/drawingml/2006/picture">
+                  <pic:nvPicPr>
+                    <pic:cNvPr id="0" name="Picture 5"/>
+                    <pic:cNvPicPr>
+                      <a:picLocks noChangeAspect="1" noChangeArrowheads="1"/>
+                    </pic:cNvPicPr>
+                  </pic:nvPicPr>
+                  <pic:blipFill>
+                    <a:blip r:embed="rId34">
+                      <a:extLst>
+                        <a:ext uri="{28A0092B-C50C-407E-A947-70E740481C1C}">
+                          <a14:useLocalDpi xmlns:a14="http://schemas.microsoft.com/office/drawing/2010/main" val="0"/>
+                        </a:ext>
+                      </a:extLst>
+                    </a:blip>
+                    <a:srcRect/>
+                    <a:stretch>
+                      <a:fillRect/>
+                    </a:stretch>
+                  </pic:blipFill>
+                  <pic:spPr bwMode="auto">
+                    <a:xfrm>
+                      <a:off x="0" y="0"/>
+                      <a:ext cx="4367758" cy="3272701"/>
+                    </a:xfrm>
+                    <a:prstGeom prst="rect">
+                      <a:avLst/>
+                    </a:prstGeom>
+                    <a:noFill/>
+                    <a:ln>
+                      <a:noFill/>
+                    </a:ln>
+                  </pic:spPr>
+                </pic:pic>
+              </a:graphicData>
+            </a:graphic>
+          </wp:inline>
+        </w:drawing>
+      </w:r>
+    </w:p>
+    <w:p>
+      <w:pPr>
+        <w:jc w:val="center"/>
+        <w:rPr>
+          <w:lang w:val="en-CA"/>
+        </w:rPr>
+      </w:pPr>
+      <w:r>
+        <w:rPr>
+          <w:lang w:val="en-CA"/>
+        </w:rPr>
+        <w:t>Extracted numbers with the recognition by the model on top of every image</w:t>
+      </w:r>
+    </w:p>
+    <w:p>
+      <w:r>
+        <w:rPr>
+          <w:lang w:val="en-CA"/>
+        </w:rPr>
+        <w:t xml:space="preserve">The model successfully classified </w:t>
+      </w:r>
+      <w:r>
+        <w:rPr>
+          <w:lang w:val="en-CA"/>
+        </w:rPr>
+        <w:t>10</w:t>
+      </w:r>
+      <w:r>
+        <w:rPr>
+          <w:lang w:val="en-CA"/>
+        </w:rPr>
+        <w:t xml:space="preserve"> digits out of </w:t>
+      </w:r>
+      <w:r>
+        <w:rPr>
+          <w:lang w:val="en-CA"/>
+        </w:rPr>
+        <w:t>10</w:t>
+      </w:r>
+      <w:r>
+        <w:rPr>
+          <w:lang w:val="en-CA"/>
+        </w:rPr>
+        <w:t xml:space="preserve"> on test image </w:t>
+      </w:r>
+      <w:r>
+        <w:rPr>
+          <w:lang w:val="en-CA"/>
+        </w:rPr>
+        <w:t>1</w:t>
+      </w:r>
+      <w:r>
+        <w:rPr>
+          <w:lang w:val="en-CA"/>
+        </w:rPr>
+        <w:t>, accuracy 100%.</w:t>
+      </w:r>
+    </w:p>
+    <w:p>
+      <w:pPr>
+        <w:pStyle w:val="3"/>
+      </w:pPr>
+      <w:r>
+        <w:rPr>
+          <w:rFonts w:hint="eastAsia"/>
+        </w:rPr>
+        <w:lastRenderedPageBreak/>
+        <w:t>Image</w:t>
+      </w:r>
+      <w:r>
+        <w:t xml:space="preserve"> </w:t>
+      </w:r>
+      <w:r>
+        <w:t>2</w:t>
+      </w:r>
+    </w:p>
+    <w:p>
+      <w:pPr>
+        <w:jc w:val="center"/>
+      </w:pPr>
+      <w:r>
+        <w:drawing>
+          <wp:inline distT="0" distB="0" distL="0" distR="0" wp14:anchorId="199A9D9F" wp14:editId="29F0D7A7">
+            <wp:extent cx="5943600" cy="849630"/>
+            <wp:effectExtent l="0" t="0" r="0" b="7620"/>
+            <wp:docPr id="19" name="图片 19"/>
+            <wp:cNvGraphicFramePr>
+              <a:graphicFrameLocks xmlns:a="http://schemas.openxmlformats.org/drawingml/2006/main" noChangeAspect="1"/>
+            </wp:cNvGraphicFramePr>
+            <a:graphic xmlns:a="http://schemas.openxmlformats.org/drawingml/2006/main">
+              <a:graphicData uri="http://schemas.openxmlformats.org/drawingml/2006/picture">
+                <pic:pic xmlns:pic="http://schemas.openxmlformats.org/drawingml/2006/picture">
+                  <pic:nvPicPr>
+                    <pic:cNvPr id="1" name=""/>
+                    <pic:cNvPicPr/>
+                  </pic:nvPicPr>
+                  <pic:blipFill>
+                    <a:blip r:embed="rId35"/>
+                    <a:stretch>
+                      <a:fillRect/>
+                    </a:stretch>
+                  </pic:blipFill>
+                  <pic:spPr>
+                    <a:xfrm>
+                      <a:off x="0" y="0"/>
+                      <a:ext cx="5943600" cy="849630"/>
+                    </a:xfrm>
+                    <a:prstGeom prst="rect">
+                      <a:avLst/>
+                    </a:prstGeom>
+                  </pic:spPr>
+                </pic:pic>
+              </a:graphicData>
+            </a:graphic>
+          </wp:inline>
+        </w:drawing>
+      </w:r>
+    </w:p>
+    <w:p>
+      <w:pPr>
+        <w:jc w:val="center"/>
+        <w:rPr>
+          <w:lang w:val="en-CA"/>
+        </w:rPr>
+      </w:pPr>
+      <w:r>
+        <w:rPr>
+          <w:lang w:val="en-CA"/>
+        </w:rPr>
+        <w:t xml:space="preserve">Found bounding boxes on the test image </w:t>
+      </w:r>
+      <w:r>
+        <w:rPr>
+          <w:lang w:val="en-CA"/>
+        </w:rPr>
+        <w:t>2</w:t>
+      </w:r>
+    </w:p>
+    <w:p>
+      <w:pPr>
+        <w:jc w:val="center"/>
+        <w:rPr>
+          <w:lang w:val="en-CA"/>
+        </w:rPr>
+      </w:pPr>
+      <w:r>
+        <w:rPr>
+          <w:noProof/>
+          <w:lang w:val="en-CA"/>
+        </w:rPr>
+        <w:drawing>
+          <wp:inline distT="0" distB="0" distL="0" distR="0" wp14:anchorId="27BF93A3" wp14:editId="288FAF7C">
+            <wp:extent cx="4804012" cy="3599579"/>
+            <wp:effectExtent l="0" t="0" r="0" b="1270"/>
+            <wp:docPr id="24" name="图片 24"/>
+            <wp:cNvGraphicFramePr>
+              <a:graphicFrameLocks xmlns:a="http://schemas.openxmlformats.org/drawingml/2006/main" noChangeAspect="1"/>
+            </wp:cNvGraphicFramePr>
+            <a:graphic xmlns:a="http://schemas.openxmlformats.org/drawingml/2006/main">
+              <a:graphicData uri="http://schemas.openxmlformats.org/drawingml/2006/picture">
+                <pic:pic xmlns:pic="http://schemas.openxmlformats.org/drawingml/2006/picture">
+                  <pic:nvPicPr>
+                    <pic:cNvPr id="0" name="Picture 6"/>
+                    <pic:cNvPicPr>
+                      <a:picLocks noChangeAspect="1" noChangeArrowheads="1"/>
+                    </pic:cNvPicPr>
+                  </pic:nvPicPr>
+                  <pic:blipFill>
+                    <a:blip r:embed="rId36">
+                      <a:extLst>
+                        <a:ext uri="{28A0092B-C50C-407E-A947-70E740481C1C}">
+                          <a14:useLocalDpi xmlns:a14="http://schemas.microsoft.com/office/drawing/2010/main" val="0"/>
+                        </a:ext>
+                      </a:extLst>
+                    </a:blip>
+                    <a:srcRect/>
+                    <a:stretch>
+                      <a:fillRect/>
+                    </a:stretch>
+                  </pic:blipFill>
+                  <pic:spPr bwMode="auto">
+                    <a:xfrm>
+                      <a:off x="0" y="0"/>
+                      <a:ext cx="4828521" cy="3617943"/>
+                    </a:xfrm>
+                    <a:prstGeom prst="rect">
+                      <a:avLst/>
+                    </a:prstGeom>
+                    <a:noFill/>
+                    <a:ln>
+                      <a:noFill/>
+                    </a:ln>
+                  </pic:spPr>
+                </pic:pic>
+              </a:graphicData>
+            </a:graphic>
+          </wp:inline>
+        </w:drawing>
+      </w:r>
+    </w:p>
+    <w:p>
+      <w:pPr>
+        <w:jc w:val="center"/>
+        <w:rPr>
+          <w:lang w:val="en-CA"/>
+        </w:rPr>
+      </w:pPr>
+      <w:r>
+        <w:rPr>
+          <w:lang w:val="en-CA"/>
+        </w:rPr>
+        <w:t>Extracted numbers with the recognition by the model on top of every image</w:t>
+      </w:r>
+    </w:p>
+    <w:p>
+      <w:r>
+        <w:rPr>
+          <w:lang w:val="en-CA"/>
+        </w:rPr>
+        <w:t xml:space="preserve">The model successfully classified </w:t>
+      </w:r>
+      <w:r>
+        <w:rPr>
+          <w:lang w:val="en-CA"/>
+        </w:rPr>
+        <w:t>8</w:t>
+      </w:r>
+      <w:r>
+        <w:rPr>
+          <w:lang w:val="en-CA"/>
+        </w:rPr>
+        <w:t xml:space="preserve"> digits out of </w:t>
+      </w:r>
+      <w:r>
+        <w:rPr>
+          <w:lang w:val="en-CA"/>
+        </w:rPr>
+        <w:t>10</w:t>
+      </w:r>
+      <w:r>
+        <w:rPr>
+          <w:lang w:val="en-CA"/>
+        </w:rPr>
+        <w:t xml:space="preserve"> on test image </w:t>
+      </w:r>
+      <w:r>
+        <w:rPr>
+          <w:lang w:val="en-CA"/>
+        </w:rPr>
+        <w:t>2</w:t>
+      </w:r>
+      <w:r>
+        <w:rPr>
+          <w:lang w:val="en-CA"/>
+        </w:rPr>
+        <w:t xml:space="preserve">, accuracy </w:t>
+      </w:r>
+      <w:r>
+        <w:rPr>
+          <w:lang w:val="en-CA"/>
+        </w:rPr>
+        <w:t>80</w:t>
+      </w:r>
+      <w:r>
+        <w:rPr>
+          <w:lang w:val="en-CA"/>
+        </w:rPr>
+        <w:t>%.</w:t>
+      </w:r>
+    </w:p>
+    <w:p>
+      <w:pPr>
+        <w:pStyle w:val="3"/>
+      </w:pPr>
+      <w:r>
+        <w:rPr>
+          <w:rFonts w:hint="eastAsia"/>
+        </w:rPr>
+        <w:t>Image</w:t>
+      </w:r>
+      <w:r>
+        <w:t xml:space="preserve"> </w:t>
+      </w:r>
+      <w:r>
+        <w:t>3</w:t>
+      </w:r>
+    </w:p>
+    <w:p>
+      <w:pPr>
+        <w:jc w:val="center"/>
+      </w:pPr>
+      <w:r>
+        <w:drawing>
+          <wp:inline distT="0" distB="0" distL="0" distR="0" wp14:anchorId="79281B2F" wp14:editId="12A7DA6E">
+            <wp:extent cx="3143689" cy="1619476"/>
+            <wp:effectExtent l="0" t="0" r="0" b="0"/>
+            <wp:docPr id="17" name="图片 17"/>
+            <wp:cNvGraphicFramePr>
+              <a:graphicFrameLocks xmlns:a="http://schemas.openxmlformats.org/drawingml/2006/main" noChangeAspect="1"/>
+            </wp:cNvGraphicFramePr>
+            <a:graphic xmlns:a="http://schemas.openxmlformats.org/drawingml/2006/main">
+              <a:graphicData uri="http://schemas.openxmlformats.org/drawingml/2006/picture">
+                <pic:pic xmlns:pic="http://schemas.openxmlformats.org/drawingml/2006/picture">
+                  <pic:nvPicPr>
+                    <pic:cNvPr id="1" name=""/>
+                    <pic:cNvPicPr/>
+                  </pic:nvPicPr>
+                  <pic:blipFill>
+                    <a:blip r:embed="rId37"/>
+                    <a:stretch>
+                      <a:fillRect/>
+                    </a:stretch>
+                  </pic:blipFill>
+                  <pic:spPr>
+                    <a:xfrm>
+                      <a:off x="0" y="0"/>
+                      <a:ext cx="3143689" cy="1619476"/>
+                    </a:xfrm>
+                    <a:prstGeom prst="rect">
+                      <a:avLst/>
+                    </a:prstGeom>
+                  </pic:spPr>
+                </pic:pic>
+              </a:graphicData>
+            </a:graphic>
+          </wp:inline>
+        </w:drawing>
+      </w:r>
+    </w:p>
+    <w:p>
+      <w:pPr>
+        <w:jc w:val="center"/>
+        <w:rPr>
+          <w:lang w:val="en-CA"/>
+        </w:rPr>
+      </w:pPr>
+      <w:r>
+        <w:rPr>
+          <w:lang w:val="en-CA"/>
+        </w:rPr>
+        <w:t xml:space="preserve">Found bounding boxes on the test image </w:t>
+      </w:r>
+      <w:r>
+        <w:rPr>
+          <w:lang w:val="en-CA"/>
+        </w:rPr>
+        <w:t>3</w:t>
+      </w:r>
+    </w:p>
+    <w:p>
+      <w:pPr>
+        <w:jc w:val="center"/>
+      </w:pPr>
+      <w:r>
+        <w:rPr>
+          <w:noProof/>
+        </w:rPr>
+        <w:lastRenderedPageBreak/>
+        <w:drawing>
+          <wp:inline distT="0" distB="0" distL="0" distR="0" wp14:anchorId="58E688B0" wp14:editId="7242FDDD">
+            <wp:extent cx="4442346" cy="3328588"/>
+            <wp:effectExtent l="0" t="0" r="0" b="5715"/>
+            <wp:docPr id="18" name="图片 18"/>
+            <wp:cNvGraphicFramePr>
+              <a:graphicFrameLocks xmlns:a="http://schemas.openxmlformats.org/drawingml/2006/main" noChangeAspect="1"/>
+            </wp:cNvGraphicFramePr>
+            <a:graphic xmlns:a="http://schemas.openxmlformats.org/drawingml/2006/main">
+              <a:graphicData uri="http://schemas.openxmlformats.org/drawingml/2006/picture">
+                <pic:pic xmlns:pic="http://schemas.openxmlformats.org/drawingml/2006/picture">
+                  <pic:nvPicPr>
+                    <pic:cNvPr id="0" name="Picture 2"/>
+                    <pic:cNvPicPr>
+                      <a:picLocks noChangeAspect="1" noChangeArrowheads="1"/>
+                    </pic:cNvPicPr>
+                  </pic:nvPicPr>
+                  <pic:blipFill>
+                    <a:blip r:embed="rId38">
+                      <a:extLst>
+                        <a:ext uri="{28A0092B-C50C-407E-A947-70E740481C1C}">
+                          <a14:useLocalDpi xmlns:a14="http://schemas.microsoft.com/office/drawing/2010/main" val="0"/>
+                        </a:ext>
+                      </a:extLst>
+                    </a:blip>
+                    <a:srcRect/>
+                    <a:stretch>
+                      <a:fillRect/>
+                    </a:stretch>
+                  </pic:blipFill>
+                  <pic:spPr bwMode="auto">
+                    <a:xfrm>
+                      <a:off x="0" y="0"/>
+                      <a:ext cx="4455139" cy="3338174"/>
+                    </a:xfrm>
+                    <a:prstGeom prst="rect">
+                      <a:avLst/>
+                    </a:prstGeom>
+                    <a:noFill/>
+                    <a:ln>
+                      <a:noFill/>
+                    </a:ln>
+                  </pic:spPr>
+                </pic:pic>
+              </a:graphicData>
+            </a:graphic>
+          </wp:inline>
+        </w:drawing>
+      </w:r>
+    </w:p>
+    <w:p>
+      <w:pPr>
+        <w:jc w:val="center"/>
+        <w:rPr>
+          <w:lang w:val="en-CA"/>
+        </w:rPr>
+      </w:pPr>
+      <w:r>
+        <w:rPr>
+          <w:lang w:val="en-CA"/>
+        </w:rPr>
+        <w:t>Extracted numbers with the recognition by the model on top of every image</w:t>
+      </w:r>
+    </w:p>
+    <w:p>
+      <w:r>
+        <w:rPr>
+          <w:lang w:val="en-CA"/>
+        </w:rPr>
+        <w:t>The model successfully classified</w:t>
+      </w:r>
+      <w:r>
+        <w:rPr>
+          <w:lang w:val="en-CA"/>
+        </w:rPr>
+        <w:t xml:space="preserve"> 5</w:t>
+      </w:r>
+      <w:r>
+        <w:rPr>
+          <w:lang w:val="en-CA"/>
+        </w:rPr>
+        <w:t xml:space="preserve"> digits out of </w:t>
+      </w:r>
+      <w:r>
+        <w:rPr>
+          <w:lang w:val="en-CA"/>
+        </w:rPr>
+        <w:t>5</w:t>
+      </w:r>
+      <w:r>
+        <w:rPr>
+          <w:lang w:val="en-CA"/>
+        </w:rPr>
+        <w:t xml:space="preserve"> on test image </w:t>
+      </w:r>
+      <w:r>
+        <w:rPr>
+          <w:lang w:val="en-CA"/>
+        </w:rPr>
+        <w:t>3</w:t>
+      </w:r>
+      <w:r>
+        <w:rPr>
+          <w:lang w:val="en-CA"/>
+        </w:rPr>
+        <w:t xml:space="preserve">, accuracy </w:t>
+      </w:r>
+      <w:r>
+        <w:rPr>
+          <w:lang w:val="en-CA"/>
+        </w:rPr>
+        <w:t>100</w:t>
+      </w:r>
+      <w:r>
+        <w:rPr>
+          <w:lang w:val="en-CA"/>
+        </w:rPr>
+        <w:t>%.</w:t>
+      </w:r>
+    </w:p>
+    <w:p>
+      <w:pPr>
+        <w:pStyle w:val="3"/>
+      </w:pPr>
+      <w:r>
+        <w:rPr>
+          <w:rFonts w:hint="eastAsia"/>
+        </w:rPr>
+        <w:t>Image</w:t>
+      </w:r>
+      <w:r>
+        <w:t xml:space="preserve"> 4</w:t>
+      </w:r>
+    </w:p>
+    <w:p>
+      <w:pPr>
+        <w:jc w:val="center"/>
+        <w:rPr>
+          <w:lang w:val="en-CA"/>
+        </w:rPr>
+      </w:pPr>
+      <w:r>
+        <w:rPr>
+          <w:lang w:val="en-CA"/>
+        </w:rPr>
+        <w:drawing>
+          <wp:inline distT="0" distB="0" distL="0" distR="0" wp14:anchorId="45D75767" wp14:editId="7C279FDB">
+            <wp:extent cx="2975212" cy="2408505"/>
+            <wp:effectExtent l="0" t="0" r="0" b="0"/>
+            <wp:docPr id="11" name="图片 11"/>
+            <wp:cNvGraphicFramePr>
+              <a:graphicFrameLocks xmlns:a="http://schemas.openxmlformats.org/drawingml/2006/main" noChangeAspect="1"/>
+            </wp:cNvGraphicFramePr>
+            <a:graphic xmlns:a="http://schemas.openxmlformats.org/drawingml/2006/main">
+              <a:graphicData uri="http://schemas.openxmlformats.org/drawingml/2006/picture">
+                <pic:pic xmlns:pic="http://schemas.openxmlformats.org/drawingml/2006/picture">
+                  <pic:nvPicPr>
+                    <pic:cNvPr id="1" name=""/>
+                    <pic:cNvPicPr/>
+                  </pic:nvPicPr>
+                  <pic:blipFill>
+                    <a:blip r:embed="rId39"/>
+                    <a:stretch>
+                      <a:fillRect/>
+                    </a:stretch>
+                  </pic:blipFill>
+                  <pic:spPr>
+                    <a:xfrm>
+                      <a:off x="0" y="0"/>
+                      <a:ext cx="2978966" cy="2411544"/>
+                    </a:xfrm>
+                    <a:prstGeom prst="rect">
+                      <a:avLst/>
+                    </a:prstGeom>
+                  </pic:spPr>
+                </pic:pic>
+              </a:graphicData>
+            </a:graphic>
+          </wp:inline>
+        </w:drawing>
+      </w:r>
+    </w:p>
+    <w:p>
+      <w:pPr>
+        <w:jc w:val="center"/>
+        <w:rPr>
+          <w:lang w:val="en-CA"/>
+        </w:rPr>
+      </w:pPr>
+      <w:r>
+        <w:rPr>
+          <w:lang w:val="en-CA"/>
+        </w:rPr>
+        <w:t>Found bounding boxes on the test image 4</w:t>
+      </w:r>
+    </w:p>
+    <w:p>
+      <w:pPr>
+        <w:jc w:val="center"/>
+        <w:rPr>
+          <w:lang w:val="en-CA"/>
+        </w:rPr>
+      </w:pPr>
+      <w:r>
+        <w:rPr>
+          <w:noProof/>
+          <w:lang w:val="en-CA"/>
+        </w:rPr>
+        <w:lastRenderedPageBreak/>
+        <w:drawing>
+          <wp:inline distT="0" distB="0" distL="0" distR="0" wp14:anchorId="671EE5B3" wp14:editId="70FA8789">
+            <wp:extent cx="5336540" cy="3998595"/>
+            <wp:effectExtent l="0" t="0" r="0" b="1905"/>
+            <wp:docPr id="25" name="图片 25"/>
+            <wp:cNvGraphicFramePr>
+              <a:graphicFrameLocks xmlns:a="http://schemas.openxmlformats.org/drawingml/2006/main" noChangeAspect="1"/>
+            </wp:cNvGraphicFramePr>
+            <a:graphic xmlns:a="http://schemas.openxmlformats.org/drawingml/2006/main">
+              <a:graphicData uri="http://schemas.openxmlformats.org/drawingml/2006/picture">
+                <pic:pic xmlns:pic="http://schemas.openxmlformats.org/drawingml/2006/picture">
+                  <pic:nvPicPr>
+                    <pic:cNvPr id="0" name="Picture 7"/>
+                    <pic:cNvPicPr>
+                      <a:picLocks noChangeAspect="1" noChangeArrowheads="1"/>
+                    </pic:cNvPicPr>
+                  </pic:nvPicPr>
+                  <pic:blipFill>
+                    <a:blip r:embed="rId40">
+                      <a:extLst>
+                        <a:ext uri="{28A0092B-C50C-407E-A947-70E740481C1C}">
+                          <a14:useLocalDpi xmlns:a14="http://schemas.microsoft.com/office/drawing/2010/main" val="0"/>
+                        </a:ext>
+                      </a:extLst>
+                    </a:blip>
+                    <a:srcRect/>
+                    <a:stretch>
+                      <a:fillRect/>
+                    </a:stretch>
+                  </pic:blipFill>
+                  <pic:spPr bwMode="auto">
+                    <a:xfrm>
+                      <a:off x="0" y="0"/>
+                      <a:ext cx="5336540" cy="3998595"/>
+                    </a:xfrm>
+                    <a:prstGeom prst="rect">
+                      <a:avLst/>
+                    </a:prstGeom>
+                    <a:noFill/>
+                    <a:ln>
+                      <a:noFill/>
+                    </a:ln>
+                  </pic:spPr>
+                </pic:pic>
+              </a:graphicData>
+            </a:graphic>
+          </wp:inline>
+        </w:drawing>
+      </w:r>
+    </w:p>
+    <w:p>
+      <w:pPr>
+        <w:jc w:val="center"/>
+        <w:rPr>
+          <w:lang w:val="en-CA"/>
+        </w:rPr>
+      </w:pPr>
+      <w:r>
+        <w:rPr>
+          <w:lang w:val="en-CA"/>
+        </w:rPr>
+        <w:t>Extracted numbers with the recognition by the model on top of every image</w:t>
+      </w:r>
+    </w:p>
+    <w:p>
+      <w:pPr>
+        <w:rPr>
+          <w:lang w:val="en-CA"/>
+        </w:rPr>
+      </w:pPr>
+      <w:r>
+        <w:rPr>
+          <w:lang w:val="en-CA"/>
+        </w:rPr>
+        <w:t xml:space="preserve">The model successfully classified </w:t>
+      </w:r>
+      <w:r>
+        <w:rPr>
+          <w:lang w:val="en-CA"/>
+        </w:rPr>
+        <w:t>41 digits out of 50</w:t>
+      </w:r>
+      <w:r>
+        <w:rPr>
+          <w:lang w:val="en-CA"/>
+        </w:rPr>
+        <w:t xml:space="preserve"> on test image 4</w:t>
+      </w:r>
+      <w:r>
+        <w:rPr>
+          <w:lang w:val="en-CA"/>
+        </w:rPr>
+        <w:t>, accuracy 82%.</w:t>
+      </w:r>
+      <w:r>
+        <w:rPr>
+          <w:lang w:val="en-CA"/>
+        </w:rPr>
+        <w:t xml:space="preserve"> Note that there is a mistake on the bounding box that it takes two parts of one digit as two separate digits, as they are not fully connected.</w:t>
+      </w:r>
+      <w:bookmarkStart w:id="0" w:name="_GoBack"/>
+      <w:bookmarkEnd w:id="0"/>
+    </w:p>
     <w:sectPr>
       <w:pgSz w:w="12240" w:h="15840"/>
       <w:pgMar w:top="1440" w:right="1440" w:bottom="1440" w:left="1440" w:header="720" w:footer="720" w:gutter="0"/>
@@ -480,6 +3115,7 @@
     <w:lsdException w:name="HTML Sample" w:semiHidden="1" w:unhideWhenUsed="1"/>
     <w:lsdException w:name="HTML Typewriter" w:semiHidden="1" w:unhideWhenUsed="1"/>
     <w:lsdException w:name="HTML Variable" w:semiHidden="1" w:unhideWhenUsed="1"/>
+    <w:lsdException w:name="Normal Table" w:semiHidden="1" w:unhideWhenUsed="1"/>
     <w:lsdException w:name="annotation subject" w:semiHidden="1" w:unhideWhenUsed="1"/>
     <w:lsdException w:name="No List" w:semiHidden="1" w:unhideWhenUsed="1"/>
     <w:lsdException w:name="Outline List 1" w:semiHidden="1" w:unhideWhenUsed="1"/>
@@ -525,9 +3161,11 @@
     <w:lsdException w:name="Table Subtle 1" w:semiHidden="1" w:unhideWhenUsed="1"/>
     <w:lsdException w:name="Table Subtle 2" w:semiHidden="1" w:unhideWhenUsed="1"/>
     <w:lsdException w:name="Table Web 1" w:semiHidden="1" w:unhideWhenUsed="1"/>
+    <w:lsdException w:name="Table Web 2" w:semiHidden="1" w:unhideWhenUsed="1"/>
     <w:lsdException w:name="Table Web 3" w:semiHidden="1" w:unhideWhenUsed="1"/>
     <w:lsdException w:name="Balloon Text" w:semiHidden="1" w:unhideWhenUsed="1"/>
     <w:lsdException w:name="Table Grid" w:uiPriority="39"/>
+    <w:lsdException w:name="Table Theme" w:semiHidden="1" w:unhideWhenUsed="1"/>
     <w:lsdException w:name="Placeholder Text" w:semiHidden="1"/>
     <w:lsdException w:name="No Spacing" w:uiPriority="1" w:qFormat="1"/>
     <w:lsdException w:name="Light Shading" w:uiPriority="60"/>
@@ -753,6 +3391,7 @@
   <w:style w:type="paragraph" w:default="1" w:styleId="a">
     <w:name w:val="Normal"/>
     <w:qFormat/>
+    <w:rsid w:val="00891DBE"/>
   </w:style>
   <w:style w:type="paragraph" w:styleId="1">
     <w:name w:val="heading 1"/>
@@ -884,6 +3523,25 @@
       <w:sz w:val="24"/>
       <w:szCs w:val="24"/>
     </w:rPr>
+  </w:style>
+  <w:style w:type="table" w:styleId="a3">
+    <w:name w:val="Table Grid"/>
+    <w:basedOn w:val="a1"/>
+    <w:uiPriority w:val="39"/>
+    <w:rsid w:val="008D344E"/>
+    <w:pPr>
+      <w:spacing w:after="0" w:line="240" w:lineRule="auto"/>
+    </w:pPr>
+    <w:tblPr>
+      <w:tblBorders>
+        <w:top w:val="single" w:sz="4" w:space="0" w:color="auto"/>
+        <w:left w:val="single" w:sz="4" w:space="0" w:color="auto"/>
+        <w:bottom w:val="single" w:sz="4" w:space="0" w:color="auto"/>
+        <w:right w:val="single" w:sz="4" w:space="0" w:color="auto"/>
+        <w:insideH w:val="single" w:sz="4" w:space="0" w:color="auto"/>
+        <w:insideV w:val="single" w:sz="4" w:space="0" w:color="auto"/>
+      </w:tblBorders>
+    </w:tblPr>
   </w:style>
 </w:styles>
 </file>

</xml_diff>